<commit_message>
Fixed Bugs + Submitted Final Version of Coursework
</commit_message>
<xml_diff>
--- a/Submissions/App Demonstration/App Demonstration Notes.docx
+++ b/Submissions/App Demonstration/App Demonstration Notes.docx
@@ -147,6 +147,78 @@
       <w:pPr>
         <w:pStyle w:val="ListParagraph"/>
         <w:numPr>
+          <w:ilvl w:val="2"/>
+          <w:numId w:val="6"/>
+        </w:numPr>
+        <w:rPr>
+          <w:lang w:val="en-GB"/>
+        </w:rPr>
+      </w:pPr>
+      <w:r>
+        <w:rPr>
+          <w:lang w:val="en-GB"/>
+        </w:rPr>
+        <w:t>View</w:t>
+      </w:r>
+    </w:p>
+    <w:p>
+      <w:pPr>
+        <w:pStyle w:val="ListParagraph"/>
+        <w:numPr>
+          <w:ilvl w:val="2"/>
+          <w:numId w:val="6"/>
+        </w:numPr>
+        <w:rPr>
+          <w:lang w:val="en-GB"/>
+        </w:rPr>
+      </w:pPr>
+      <w:r>
+        <w:rPr>
+          <w:lang w:val="en-GB"/>
+        </w:rPr>
+        <w:t>Create</w:t>
+      </w:r>
+    </w:p>
+    <w:p>
+      <w:pPr>
+        <w:pStyle w:val="ListParagraph"/>
+        <w:numPr>
+          <w:ilvl w:val="2"/>
+          <w:numId w:val="6"/>
+        </w:numPr>
+        <w:rPr>
+          <w:lang w:val="en-GB"/>
+        </w:rPr>
+      </w:pPr>
+      <w:r>
+        <w:rPr>
+          <w:lang w:val="en-GB"/>
+        </w:rPr>
+        <w:t>Edit</w:t>
+      </w:r>
+    </w:p>
+    <w:p>
+      <w:pPr>
+        <w:pStyle w:val="ListParagraph"/>
+        <w:numPr>
+          <w:ilvl w:val="2"/>
+          <w:numId w:val="6"/>
+        </w:numPr>
+        <w:rPr>
+          <w:lang w:val="en-GB"/>
+        </w:rPr>
+      </w:pPr>
+      <w:r>
+        <w:rPr>
+          <w:lang w:val="en-GB"/>
+        </w:rPr>
+        <w:t>Delete</w:t>
+      </w:r>
+    </w:p>
+    <w:p>
+      <w:pPr>
+        <w:pStyle w:val="ListParagraph"/>
+        <w:numPr>
           <w:ilvl w:val="1"/>
           <w:numId w:val="6"/>
         </w:numPr>
@@ -165,6 +237,42 @@
       <w:pPr>
         <w:pStyle w:val="ListParagraph"/>
         <w:numPr>
+          <w:ilvl w:val="2"/>
+          <w:numId w:val="6"/>
+        </w:numPr>
+        <w:rPr>
+          <w:lang w:val="en-GB"/>
+        </w:rPr>
+      </w:pPr>
+      <w:r>
+        <w:rPr>
+          <w:lang w:val="en-GB"/>
+        </w:rPr>
+        <w:t>Describe view visited places associated to that holiday</w:t>
+      </w:r>
+    </w:p>
+    <w:p>
+      <w:pPr>
+        <w:pStyle w:val="ListParagraph"/>
+        <w:numPr>
+          <w:ilvl w:val="2"/>
+          <w:numId w:val="6"/>
+        </w:numPr>
+        <w:rPr>
+          <w:lang w:val="en-GB"/>
+        </w:rPr>
+      </w:pPr>
+      <w:r>
+        <w:rPr>
+          <w:lang w:val="en-GB"/>
+        </w:rPr>
+        <w:t>Describe Share function</w:t>
+      </w:r>
+    </w:p>
+    <w:p>
+      <w:pPr>
+        <w:pStyle w:val="ListParagraph"/>
+        <w:numPr>
           <w:ilvl w:val="1"/>
           <w:numId w:val="6"/>
         </w:numPr>
@@ -194,7 +302,187 @@
         <w:rPr>
           <w:lang w:val="en-GB"/>
         </w:rPr>
-        <w:t>Create the holiday</w:t>
+        <w:t>Enter name</w:t>
+      </w:r>
+    </w:p>
+    <w:p>
+      <w:pPr>
+        <w:pStyle w:val="ListParagraph"/>
+        <w:numPr>
+          <w:ilvl w:val="2"/>
+          <w:numId w:val="6"/>
+        </w:numPr>
+        <w:rPr>
+          <w:lang w:val="en-GB"/>
+        </w:rPr>
+      </w:pPr>
+      <w:r>
+        <w:rPr>
+          <w:lang w:val="en-GB"/>
+        </w:rPr>
+        <w:t>Select date</w:t>
+      </w:r>
+    </w:p>
+    <w:p>
+      <w:pPr>
+        <w:pStyle w:val="ListParagraph"/>
+        <w:numPr>
+          <w:ilvl w:val="3"/>
+          <w:numId w:val="6"/>
+        </w:numPr>
+        <w:rPr>
+          <w:lang w:val="en-GB"/>
+        </w:rPr>
+      </w:pPr>
+      <w:r>
+        <w:rPr>
+          <w:lang w:val="en-GB"/>
+        </w:rPr>
+        <w:t>Select any start date</w:t>
+      </w:r>
+    </w:p>
+    <w:p>
+      <w:pPr>
+        <w:pStyle w:val="ListParagraph"/>
+        <w:numPr>
+          <w:ilvl w:val="3"/>
+          <w:numId w:val="6"/>
+        </w:numPr>
+        <w:rPr>
+          <w:lang w:val="en-GB"/>
+        </w:rPr>
+      </w:pPr>
+      <w:r>
+        <w:rPr>
+          <w:lang w:val="en-GB"/>
+        </w:rPr>
+        <w:t>Select end date before start date to show validation</w:t>
+      </w:r>
+    </w:p>
+    <w:p>
+      <w:pPr>
+        <w:pStyle w:val="ListParagraph"/>
+        <w:numPr>
+          <w:ilvl w:val="3"/>
+          <w:numId w:val="6"/>
+        </w:numPr>
+        <w:rPr>
+          <w:lang w:val="en-GB"/>
+        </w:rPr>
+      </w:pPr>
+      <w:r>
+        <w:rPr>
+          <w:lang w:val="en-GB"/>
+        </w:rPr>
+        <w:t>Select suitable end date</w:t>
+      </w:r>
+    </w:p>
+    <w:p>
+      <w:pPr>
+        <w:pStyle w:val="ListParagraph"/>
+        <w:numPr>
+          <w:ilvl w:val="2"/>
+          <w:numId w:val="6"/>
+        </w:numPr>
+        <w:rPr>
+          <w:lang w:val="en-GB"/>
+        </w:rPr>
+      </w:pPr>
+      <w:r>
+        <w:rPr>
+          <w:lang w:val="en-GB"/>
+        </w:rPr>
+        <w:t>Enter companions</w:t>
+      </w:r>
+    </w:p>
+    <w:p>
+      <w:pPr>
+        <w:pStyle w:val="ListParagraph"/>
+        <w:numPr>
+          <w:ilvl w:val="2"/>
+          <w:numId w:val="6"/>
+        </w:numPr>
+        <w:rPr>
+          <w:lang w:val="en-GB"/>
+        </w:rPr>
+      </w:pPr>
+      <w:r>
+        <w:rPr>
+          <w:lang w:val="en-GB"/>
+        </w:rPr>
+        <w:t>Enter notes</w:t>
+      </w:r>
+    </w:p>
+    <w:p>
+      <w:pPr>
+        <w:pStyle w:val="ListParagraph"/>
+        <w:numPr>
+          <w:ilvl w:val="2"/>
+          <w:numId w:val="6"/>
+        </w:numPr>
+        <w:rPr>
+          <w:lang w:val="en-GB"/>
+        </w:rPr>
+      </w:pPr>
+      <w:r>
+        <w:rPr>
+          <w:lang w:val="en-GB"/>
+        </w:rPr>
+        <w:t>Add an image</w:t>
+      </w:r>
+    </w:p>
+    <w:p>
+      <w:pPr>
+        <w:pStyle w:val="ListParagraph"/>
+        <w:numPr>
+          <w:ilvl w:val="3"/>
+          <w:numId w:val="6"/>
+        </w:numPr>
+        <w:rPr>
+          <w:lang w:val="en-GB"/>
+        </w:rPr>
+      </w:pPr>
+      <w:r>
+        <w:rPr>
+          <w:lang w:val="en-GB"/>
+        </w:rPr>
+        <w:t>Take a new image</w:t>
+      </w:r>
+    </w:p>
+    <w:p>
+      <w:pPr>
+        <w:pStyle w:val="ListParagraph"/>
+        <w:numPr>
+          <w:ilvl w:val="3"/>
+          <w:numId w:val="6"/>
+        </w:numPr>
+        <w:rPr>
+          <w:lang w:val="en-GB"/>
+        </w:rPr>
+      </w:pPr>
+      <w:r>
+        <w:rPr>
+          <w:lang w:val="en-GB"/>
+        </w:rPr>
+        <w:t>Add image tag</w:t>
+      </w:r>
+    </w:p>
+    <w:p>
+      <w:pPr>
+        <w:pStyle w:val="ListParagraph"/>
+        <w:numPr>
+          <w:ilvl w:val="2"/>
+          <w:numId w:val="6"/>
+        </w:numPr>
+        <w:rPr>
+          <w:lang w:val="en-GB"/>
+        </w:rPr>
+      </w:pPr>
+      <w:r>
+        <w:rPr>
+          <w:lang w:val="en-GB"/>
+        </w:rPr>
+        <w:t xml:space="preserve">Save Holiday </w:t>
       </w:r>
     </w:p>
     <w:p>
@@ -248,7 +536,13 @@
         <w:rPr>
           <w:lang w:val="en-GB"/>
         </w:rPr>
-        <w:t>Edit the originally made holiday</w:t>
+        <w:t>Edit an aspect of the</w:t>
+      </w:r>
+      <w:r>
+        <w:rPr>
+          <w:lang w:val="en-GB"/>
+        </w:rPr>
+        <w:t xml:space="preserve"> originally made holiday</w:t>
       </w:r>
     </w:p>
     <w:p>
@@ -341,17 +635,90 @@
       <w:pPr>
         <w:pStyle w:val="ListParagraph"/>
         <w:numPr>
-          <w:ilvl w:val="1"/>
-          <w:numId w:val="6"/>
-        </w:numPr>
-        <w:rPr>
-          <w:lang w:val="en-GB"/>
-        </w:rPr>
-      </w:pPr>
-      <w:r>
-        <w:rPr>
-          <w:lang w:val="en-GB"/>
-        </w:rPr>
+          <w:ilvl w:val="2"/>
+          <w:numId w:val="6"/>
+        </w:numPr>
+        <w:rPr>
+          <w:lang w:val="en-GB"/>
+        </w:rPr>
+      </w:pPr>
+      <w:r>
+        <w:rPr>
+          <w:lang w:val="en-GB"/>
+        </w:rPr>
+        <w:t>View</w:t>
+      </w:r>
+    </w:p>
+    <w:p>
+      <w:pPr>
+        <w:pStyle w:val="ListParagraph"/>
+        <w:numPr>
+          <w:ilvl w:val="2"/>
+          <w:numId w:val="6"/>
+        </w:numPr>
+        <w:rPr>
+          <w:lang w:val="en-GB"/>
+        </w:rPr>
+      </w:pPr>
+      <w:r>
+        <w:rPr>
+          <w:lang w:val="en-GB"/>
+        </w:rPr>
+        <w:t xml:space="preserve">Create </w:t>
+      </w:r>
+    </w:p>
+    <w:p>
+      <w:pPr>
+        <w:pStyle w:val="ListParagraph"/>
+        <w:numPr>
+          <w:ilvl w:val="2"/>
+          <w:numId w:val="6"/>
+        </w:numPr>
+        <w:rPr>
+          <w:lang w:val="en-GB"/>
+        </w:rPr>
+      </w:pPr>
+      <w:r>
+        <w:rPr>
+          <w:lang w:val="en-GB"/>
+        </w:rPr>
+        <w:t xml:space="preserve">Edit </w:t>
+      </w:r>
+    </w:p>
+    <w:p>
+      <w:pPr>
+        <w:pStyle w:val="ListParagraph"/>
+        <w:numPr>
+          <w:ilvl w:val="2"/>
+          <w:numId w:val="6"/>
+        </w:numPr>
+        <w:rPr>
+          <w:lang w:val="en-GB"/>
+        </w:rPr>
+      </w:pPr>
+      <w:r>
+        <w:rPr>
+          <w:lang w:val="en-GB"/>
+        </w:rPr>
+        <w:t>Delete</w:t>
+      </w:r>
+    </w:p>
+    <w:p>
+      <w:pPr>
+        <w:pStyle w:val="ListParagraph"/>
+        <w:numPr>
+          <w:ilvl w:val="1"/>
+          <w:numId w:val="6"/>
+        </w:numPr>
+        <w:rPr>
+          <w:lang w:val="en-GB"/>
+        </w:rPr>
+      </w:pPr>
+      <w:r>
+        <w:rPr>
+          <w:lang w:val="en-GB"/>
+        </w:rPr>
+        <w:lastRenderedPageBreak/>
         <w:t xml:space="preserve">Describe View </w:t>
       </w:r>
       <w:proofErr w:type="spellStart"/>
@@ -367,6 +734,24 @@
       <w:pPr>
         <w:pStyle w:val="ListParagraph"/>
         <w:numPr>
+          <w:ilvl w:val="2"/>
+          <w:numId w:val="6"/>
+        </w:numPr>
+        <w:rPr>
+          <w:lang w:val="en-GB"/>
+        </w:rPr>
+      </w:pPr>
+      <w:r>
+        <w:rPr>
+          <w:lang w:val="en-GB"/>
+        </w:rPr>
+        <w:t>Describe share function</w:t>
+      </w:r>
+    </w:p>
+    <w:p>
+      <w:pPr>
+        <w:pStyle w:val="ListParagraph"/>
+        <w:numPr>
           <w:ilvl w:val="1"/>
           <w:numId w:val="6"/>
         </w:numPr>
@@ -404,7 +789,223 @@
         <w:rPr>
           <w:lang w:val="en-GB"/>
         </w:rPr>
-        <w:t xml:space="preserve">Create the </w:t>
+        <w:t>Choose from list of holidays: New York</w:t>
+      </w:r>
+    </w:p>
+    <w:p>
+      <w:pPr>
+        <w:pStyle w:val="ListParagraph"/>
+        <w:numPr>
+          <w:ilvl w:val="2"/>
+          <w:numId w:val="6"/>
+        </w:numPr>
+        <w:rPr>
+          <w:lang w:val="en-GB"/>
+        </w:rPr>
+      </w:pPr>
+      <w:r>
+        <w:rPr>
+          <w:lang w:val="en-GB"/>
+        </w:rPr>
+        <w:t>Enter name: Central Park</w:t>
+      </w:r>
+    </w:p>
+    <w:p>
+      <w:pPr>
+        <w:pStyle w:val="ListParagraph"/>
+        <w:numPr>
+          <w:ilvl w:val="2"/>
+          <w:numId w:val="6"/>
+        </w:numPr>
+        <w:rPr>
+          <w:lang w:val="en-GB"/>
+        </w:rPr>
+      </w:pPr>
+      <w:r>
+        <w:rPr>
+          <w:lang w:val="en-GB"/>
+        </w:rPr>
+        <w:t>Enter any date</w:t>
+      </w:r>
+    </w:p>
+    <w:p>
+      <w:pPr>
+        <w:pStyle w:val="ListParagraph"/>
+        <w:numPr>
+          <w:ilvl w:val="2"/>
+          <w:numId w:val="6"/>
+        </w:numPr>
+        <w:rPr>
+          <w:lang w:val="en-GB"/>
+        </w:rPr>
+      </w:pPr>
+      <w:r>
+        <w:rPr>
+          <w:lang w:val="en-GB"/>
+        </w:rPr>
+        <w:t>Choose location</w:t>
+      </w:r>
+    </w:p>
+    <w:p>
+      <w:pPr>
+        <w:pStyle w:val="ListParagraph"/>
+        <w:numPr>
+          <w:ilvl w:val="3"/>
+          <w:numId w:val="6"/>
+        </w:numPr>
+        <w:rPr>
+          <w:lang w:val="en-GB"/>
+        </w:rPr>
+      </w:pPr>
+      <w:r>
+        <w:rPr>
+          <w:lang w:val="en-GB"/>
+        </w:rPr>
+        <w:t>Select Current Location to show address update</w:t>
+      </w:r>
+    </w:p>
+    <w:p>
+      <w:pPr>
+        <w:pStyle w:val="ListParagraph"/>
+        <w:numPr>
+          <w:ilvl w:val="3"/>
+          <w:numId w:val="6"/>
+        </w:numPr>
+        <w:rPr>
+          <w:lang w:val="en-GB"/>
+        </w:rPr>
+      </w:pPr>
+      <w:r>
+        <w:rPr>
+          <w:lang w:val="en-GB"/>
+        </w:rPr>
+        <w:t>Enter Central Park and select option</w:t>
+      </w:r>
+    </w:p>
+    <w:p>
+      <w:pPr>
+        <w:pStyle w:val="ListParagraph"/>
+        <w:numPr>
+          <w:ilvl w:val="2"/>
+          <w:numId w:val="6"/>
+        </w:numPr>
+        <w:rPr>
+          <w:lang w:val="en-GB"/>
+        </w:rPr>
+      </w:pPr>
+      <w:r>
+        <w:rPr>
+          <w:lang w:val="en-GB"/>
+        </w:rPr>
+        <w:t>Add companions</w:t>
+      </w:r>
+    </w:p>
+    <w:p>
+      <w:pPr>
+        <w:pStyle w:val="ListParagraph"/>
+        <w:numPr>
+          <w:ilvl w:val="2"/>
+          <w:numId w:val="6"/>
+        </w:numPr>
+        <w:rPr>
+          <w:lang w:val="en-GB"/>
+        </w:rPr>
+      </w:pPr>
+      <w:r>
+        <w:rPr>
+          <w:lang w:val="en-GB"/>
+        </w:rPr>
+        <w:t>Add notes</w:t>
+      </w:r>
+    </w:p>
+    <w:p>
+      <w:pPr>
+        <w:pStyle w:val="ListParagraph"/>
+        <w:numPr>
+          <w:ilvl w:val="2"/>
+          <w:numId w:val="6"/>
+        </w:numPr>
+        <w:rPr>
+          <w:lang w:val="en-GB"/>
+        </w:rPr>
+      </w:pPr>
+      <w:r>
+        <w:rPr>
+          <w:lang w:val="en-GB"/>
+        </w:rPr>
+        <w:t>Add an image</w:t>
+      </w:r>
+    </w:p>
+    <w:p>
+      <w:pPr>
+        <w:pStyle w:val="ListParagraph"/>
+        <w:numPr>
+          <w:ilvl w:val="3"/>
+          <w:numId w:val="6"/>
+        </w:numPr>
+        <w:rPr>
+          <w:lang w:val="en-GB"/>
+        </w:rPr>
+      </w:pPr>
+      <w:r>
+        <w:rPr>
+          <w:lang w:val="en-GB"/>
+        </w:rPr>
+        <w:t>Select image from gallery</w:t>
+      </w:r>
+    </w:p>
+    <w:p>
+      <w:pPr>
+        <w:pStyle w:val="ListParagraph"/>
+        <w:numPr>
+          <w:ilvl w:val="4"/>
+          <w:numId w:val="6"/>
+        </w:numPr>
+        <w:rPr>
+          <w:lang w:val="en-GB"/>
+        </w:rPr>
+      </w:pPr>
+      <w:r>
+        <w:rPr>
+          <w:lang w:val="en-GB"/>
+        </w:rPr>
+        <w:t>Choose from memori gallery</w:t>
+      </w:r>
+    </w:p>
+    <w:p>
+      <w:pPr>
+        <w:pStyle w:val="ListParagraph"/>
+        <w:numPr>
+          <w:ilvl w:val="3"/>
+          <w:numId w:val="6"/>
+        </w:numPr>
+        <w:rPr>
+          <w:lang w:val="en-GB"/>
+        </w:rPr>
+      </w:pPr>
+      <w:r>
+        <w:rPr>
+          <w:lang w:val="en-GB"/>
+        </w:rPr>
+        <w:t>Add an image tag</w:t>
+      </w:r>
+    </w:p>
+    <w:p>
+      <w:pPr>
+        <w:pStyle w:val="ListParagraph"/>
+        <w:numPr>
+          <w:ilvl w:val="2"/>
+          <w:numId w:val="6"/>
+        </w:numPr>
+        <w:rPr>
+          <w:lang w:val="en-GB"/>
+        </w:rPr>
+      </w:pPr>
+      <w:r>
+        <w:rPr>
+          <w:lang w:val="en-GB"/>
+        </w:rPr>
+        <w:t xml:space="preserve">Save </w:t>
       </w:r>
       <w:proofErr w:type="spellStart"/>
       <w:r>
@@ -508,7 +1109,19 @@
         <w:rPr>
           <w:lang w:val="en-GB"/>
         </w:rPr>
-        <w:t xml:space="preserve">View edited </w:t>
+        <w:t xml:space="preserve">View </w:t>
+      </w:r>
+      <w:r>
+        <w:rPr>
+          <w:lang w:val="en-GB"/>
+        </w:rPr>
+        <w:t xml:space="preserve">newly </w:t>
+      </w:r>
+      <w:r>
+        <w:rPr>
+          <w:lang w:val="en-GB"/>
+        </w:rPr>
+        <w:t xml:space="preserve">edited </w:t>
       </w:r>
       <w:proofErr w:type="spellStart"/>
       <w:r>
@@ -585,25 +1198,91 @@
       <w:pPr>
         <w:pStyle w:val="ListParagraph"/>
         <w:numPr>
-          <w:ilvl w:val="1"/>
-          <w:numId w:val="6"/>
-        </w:numPr>
-        <w:rPr>
-          <w:lang w:val="en-GB"/>
-        </w:rPr>
-      </w:pPr>
-      <w:r>
-        <w:rPr>
-          <w:lang w:val="en-GB"/>
-        </w:rPr>
-        <w:t>Zoom into city to view all 3 markers</w:t>
-      </w:r>
-    </w:p>
-    <w:p>
-      <w:pPr>
-        <w:pStyle w:val="ListParagraph"/>
-        <w:numPr>
-          <w:ilvl w:val="1"/>
+          <w:ilvl w:val="2"/>
+          <w:numId w:val="6"/>
+        </w:numPr>
+        <w:rPr>
+          <w:lang w:val="en-GB"/>
+        </w:rPr>
+      </w:pPr>
+      <w:r>
+        <w:rPr>
+          <w:lang w:val="en-GB"/>
+        </w:rPr>
+        <w:t>Describe pink and blue</w:t>
+      </w:r>
+    </w:p>
+    <w:p>
+      <w:pPr>
+        <w:pStyle w:val="ListParagraph"/>
+        <w:numPr>
+          <w:ilvl w:val="2"/>
+          <w:numId w:val="6"/>
+        </w:numPr>
+        <w:rPr>
+          <w:lang w:val="en-GB"/>
+        </w:rPr>
+      </w:pPr>
+      <w:r>
+        <w:rPr>
+          <w:lang w:val="en-GB"/>
+        </w:rPr>
+        <w:t>Filter</w:t>
+      </w:r>
+    </w:p>
+    <w:p>
+      <w:pPr>
+        <w:pStyle w:val="ListParagraph"/>
+        <w:numPr>
+          <w:ilvl w:val="2"/>
+          <w:numId w:val="6"/>
+        </w:numPr>
+        <w:rPr>
+          <w:lang w:val="en-GB"/>
+        </w:rPr>
+      </w:pPr>
+      <w:r>
+        <w:rPr>
+          <w:lang w:val="en-GB"/>
+        </w:rPr>
+        <w:t>Get POI</w:t>
+      </w:r>
+    </w:p>
+    <w:p>
+      <w:pPr>
+        <w:pStyle w:val="ListParagraph"/>
+        <w:numPr>
+          <w:ilvl w:val="1"/>
+          <w:numId w:val="6"/>
+        </w:numPr>
+        <w:rPr>
+          <w:lang w:val="en-GB"/>
+        </w:rPr>
+      </w:pPr>
+      <w:r>
+        <w:rPr>
+          <w:lang w:val="en-GB"/>
+        </w:rPr>
+        <w:t xml:space="preserve">Zoom into </w:t>
+      </w:r>
+      <w:r>
+        <w:rPr>
+          <w:lang w:val="en-GB"/>
+        </w:rPr>
+        <w:t>Paris</w:t>
+      </w:r>
+      <w:r>
+        <w:rPr>
+          <w:lang w:val="en-GB"/>
+        </w:rPr>
+        <w:t xml:space="preserve"> to view all 3 markers</w:t>
+      </w:r>
+    </w:p>
+    <w:p>
+      <w:pPr>
+        <w:pStyle w:val="ListParagraph"/>
+        <w:numPr>
+          <w:ilvl w:val="2"/>
           <w:numId w:val="6"/>
         </w:numPr>
         <w:rPr>
@@ -635,18 +1314,54 @@
       <w:pPr>
         <w:pStyle w:val="ListParagraph"/>
         <w:numPr>
-          <w:ilvl w:val="1"/>
-          <w:numId w:val="6"/>
-        </w:numPr>
-        <w:rPr>
-          <w:lang w:val="en-GB"/>
-        </w:rPr>
-      </w:pPr>
-      <w:r>
-        <w:rPr>
-          <w:lang w:val="en-GB"/>
-        </w:rPr>
-        <w:t>View image marker x 2</w:t>
+          <w:ilvl w:val="2"/>
+          <w:numId w:val="6"/>
+        </w:numPr>
+        <w:rPr>
+          <w:lang w:val="en-GB"/>
+        </w:rPr>
+      </w:pPr>
+      <w:r>
+        <w:rPr>
+          <w:lang w:val="en-GB"/>
+        </w:rPr>
+        <w:t>View</w:t>
+      </w:r>
+      <w:r>
+        <w:rPr>
+          <w:lang w:val="en-GB"/>
+        </w:rPr>
+        <w:t xml:space="preserve"> both</w:t>
+      </w:r>
+      <w:r>
+        <w:rPr>
+          <w:lang w:val="en-GB"/>
+        </w:rPr>
+        <w:t xml:space="preserve"> image</w:t>
+      </w:r>
+      <w:r>
+        <w:rPr>
+          <w:lang w:val="en-GB"/>
+        </w:rPr>
+        <w:t>s</w:t>
+      </w:r>
+    </w:p>
+    <w:p>
+      <w:pPr>
+        <w:pStyle w:val="ListParagraph"/>
+        <w:numPr>
+          <w:ilvl w:val="3"/>
+          <w:numId w:val="6"/>
+        </w:numPr>
+        <w:rPr>
+          <w:lang w:val="en-GB"/>
+        </w:rPr>
+      </w:pPr>
+      <w:r>
+        <w:rPr>
+          <w:lang w:val="en-GB"/>
+        </w:rPr>
+        <w:t>Describe share function</w:t>
       </w:r>
     </w:p>
     <w:p>
@@ -700,7 +1415,31 @@
         <w:rPr>
           <w:lang w:val="en-GB"/>
         </w:rPr>
-        <w:t>Filter Between 01/01/2019 and 01/01/2021</w:t>
+        <w:t>Filter Between 01/01/20</w:t>
+      </w:r>
+      <w:r>
+        <w:rPr>
+          <w:lang w:val="en-GB"/>
+        </w:rPr>
+        <w:t>20</w:t>
+      </w:r>
+      <w:r>
+        <w:rPr>
+          <w:lang w:val="en-GB"/>
+        </w:rPr>
+        <w:t xml:space="preserve"> and</w:t>
+      </w:r>
+      <w:r>
+        <w:rPr>
+          <w:lang w:val="en-GB"/>
+        </w:rPr>
+        <w:t xml:space="preserve"> </w:t>
+      </w:r>
+      <w:r>
+        <w:rPr>
+          <w:lang w:val="en-GB"/>
+        </w:rPr>
+        <w:t>01/01/2021</w:t>
       </w:r>
     </w:p>
     <w:p>
@@ -718,7 +1457,13 @@
         <w:rPr>
           <w:lang w:val="en-GB"/>
         </w:rPr>
-        <w:t xml:space="preserve">Zoom into India </w:t>
+        <w:t>Zoom into Las Vegas</w:t>
+      </w:r>
+      <w:r>
+        <w:rPr>
+          <w:lang w:val="en-GB"/>
+        </w:rPr>
+        <w:t xml:space="preserve"> </w:t>
       </w:r>
       <w:proofErr w:type="spellStart"/>
       <w:r>
@@ -786,8 +1531,170 @@
         <w:rPr>
           <w:lang w:val="en-GB"/>
         </w:rPr>
+        <w:t xml:space="preserve">Filter for </w:t>
+      </w:r>
+      <w:r>
+        <w:rPr>
+          <w:lang w:val="en-GB"/>
+        </w:rPr>
+        <w:t>Paris</w:t>
+      </w:r>
+    </w:p>
+    <w:p>
+      <w:pPr>
+        <w:pStyle w:val="ListParagraph"/>
+        <w:numPr>
+          <w:ilvl w:val="3"/>
+          <w:numId w:val="6"/>
+        </w:numPr>
+        <w:rPr>
+          <w:lang w:val="en-GB"/>
+        </w:rPr>
+      </w:pPr>
+      <w:r>
+        <w:rPr>
+          <w:lang w:val="en-GB"/>
+        </w:rPr>
+        <w:t xml:space="preserve">Zoom into </w:t>
+      </w:r>
+      <w:r>
+        <w:rPr>
+          <w:lang w:val="en-GB"/>
+        </w:rPr>
+        <w:t xml:space="preserve">Paris </w:t>
+      </w:r>
+      <w:r>
+        <w:rPr>
+          <w:lang w:val="en-GB"/>
+        </w:rPr>
+        <w:t>VPlace</w:t>
+      </w:r>
+    </w:p>
+    <w:p>
+      <w:pPr>
+        <w:pStyle w:val="ListParagraph"/>
+        <w:numPr>
+          <w:ilvl w:val="3"/>
+          <w:numId w:val="6"/>
+        </w:numPr>
+        <w:rPr>
+          <w:lang w:val="en-GB"/>
+        </w:rPr>
+      </w:pPr>
+      <w:r>
+        <w:rPr>
+          <w:lang w:val="en-GB"/>
+        </w:rPr>
+        <w:t>Reset Filters</w:t>
+      </w:r>
+    </w:p>
+    <w:p>
+      <w:pPr>
+        <w:pStyle w:val="ListParagraph"/>
+        <w:numPr>
+          <w:ilvl w:val="2"/>
+          <w:numId w:val="6"/>
+        </w:numPr>
+        <w:rPr>
+          <w:lang w:val="en-GB"/>
+        </w:rPr>
+      </w:pPr>
+      <w:r>
+        <w:rPr>
+          <w:lang w:val="en-GB"/>
+        </w:rPr>
+        <w:t>Filter By Companion</w:t>
+      </w:r>
+    </w:p>
+    <w:p>
+      <w:pPr>
+        <w:pStyle w:val="ListParagraph"/>
+        <w:numPr>
+          <w:ilvl w:val="3"/>
+          <w:numId w:val="6"/>
+        </w:numPr>
+        <w:rPr>
+          <w:lang w:val="en-GB"/>
+        </w:rPr>
+      </w:pPr>
+      <w:r>
+        <w:rPr>
+          <w:lang w:val="en-GB"/>
+        </w:rPr>
+        <w:t>Filter for Dave</w:t>
+      </w:r>
+    </w:p>
+    <w:p>
+      <w:pPr>
+        <w:pStyle w:val="ListParagraph"/>
+        <w:numPr>
+          <w:ilvl w:val="3"/>
+          <w:numId w:val="6"/>
+        </w:numPr>
+        <w:rPr>
+          <w:lang w:val="en-GB"/>
+        </w:rPr>
+      </w:pPr>
+      <w:r>
+        <w:rPr>
+          <w:lang w:val="en-GB"/>
+        </w:rPr>
+        <w:t>Zoom into Paris and India</w:t>
+      </w:r>
+    </w:p>
+    <w:p>
+      <w:pPr>
+        <w:pStyle w:val="ListParagraph"/>
+        <w:numPr>
+          <w:ilvl w:val="3"/>
+          <w:numId w:val="6"/>
+        </w:numPr>
+        <w:rPr>
+          <w:lang w:val="en-GB"/>
+        </w:rPr>
+      </w:pPr>
+      <w:r>
+        <w:rPr>
+          <w:lang w:val="en-GB"/>
+        </w:rPr>
         <w:lastRenderedPageBreak/>
-        <w:t>Filter for New York</w:t>
+        <w:t>Reset Filters</w:t>
+      </w:r>
+    </w:p>
+    <w:p>
+      <w:pPr>
+        <w:pStyle w:val="ListParagraph"/>
+        <w:numPr>
+          <w:ilvl w:val="1"/>
+          <w:numId w:val="6"/>
+        </w:numPr>
+        <w:rPr>
+          <w:lang w:val="en-GB"/>
+        </w:rPr>
+      </w:pPr>
+      <w:r>
+        <w:rPr>
+          <w:lang w:val="en-GB"/>
+        </w:rPr>
+        <w:t>Describe Get POI</w:t>
+      </w:r>
+    </w:p>
+    <w:p>
+      <w:pPr>
+        <w:pStyle w:val="ListParagraph"/>
+        <w:numPr>
+          <w:ilvl w:val="2"/>
+          <w:numId w:val="6"/>
+        </w:numPr>
+        <w:rPr>
+          <w:lang w:val="en-GB"/>
+        </w:rPr>
+      </w:pPr>
+      <w:r>
+        <w:rPr>
+          <w:lang w:val="en-GB"/>
+        </w:rPr>
+        <w:t>Get Restaurants</w:t>
       </w:r>
     </w:p>
     <w:p>
@@ -805,7 +1712,7 @@
         <w:rPr>
           <w:lang w:val="en-GB"/>
         </w:rPr>
-        <w:t>Zoom into New York VPlace</w:t>
+        <w:t>Describe Red Marker</w:t>
       </w:r>
     </w:p>
     <w:p>
@@ -823,25 +1730,241 @@
         <w:rPr>
           <w:lang w:val="en-GB"/>
         </w:rPr>
-        <w:t>Reset Filters</w:t>
-      </w:r>
-    </w:p>
-    <w:p>
-      <w:pPr>
-        <w:pStyle w:val="ListParagraph"/>
-        <w:numPr>
-          <w:ilvl w:val="2"/>
-          <w:numId w:val="6"/>
-        </w:numPr>
-        <w:rPr>
-          <w:lang w:val="en-GB"/>
-        </w:rPr>
-      </w:pPr>
-      <w:r>
-        <w:rPr>
-          <w:lang w:val="en-GB"/>
-        </w:rPr>
-        <w:t>Filter By Companion</w:t>
+        <w:t>Describe Any Blue Marker</w:t>
+      </w:r>
+    </w:p>
+    <w:p>
+      <w:pPr>
+        <w:pStyle w:val="ListParagraph"/>
+        <w:numPr>
+          <w:ilvl w:val="2"/>
+          <w:numId w:val="6"/>
+        </w:numPr>
+        <w:rPr>
+          <w:lang w:val="en-GB"/>
+        </w:rPr>
+      </w:pPr>
+      <w:r>
+        <w:rPr>
+          <w:lang w:val="en-GB"/>
+        </w:rPr>
+        <w:t>Get Museum</w:t>
+      </w:r>
+    </w:p>
+    <w:p>
+      <w:pPr>
+        <w:pStyle w:val="ListParagraph"/>
+        <w:numPr>
+          <w:ilvl w:val="2"/>
+          <w:numId w:val="6"/>
+        </w:numPr>
+        <w:rPr>
+          <w:lang w:val="en-GB"/>
+        </w:rPr>
+      </w:pPr>
+      <w:r>
+        <w:rPr>
+          <w:lang w:val="en-GB"/>
+        </w:rPr>
+        <w:t>Get Shopping Mall</w:t>
+      </w:r>
+    </w:p>
+    <w:p>
+      <w:pPr>
+        <w:pStyle w:val="ListParagraph"/>
+        <w:numPr>
+          <w:ilvl w:val="2"/>
+          <w:numId w:val="6"/>
+        </w:numPr>
+        <w:rPr>
+          <w:lang w:val="en-GB"/>
+        </w:rPr>
+      </w:pPr>
+      <w:r>
+        <w:rPr>
+          <w:lang w:val="en-GB"/>
+        </w:rPr>
+        <w:t>Get Stadium</w:t>
+      </w:r>
+    </w:p>
+    <w:p>
+      <w:pPr>
+        <w:pStyle w:val="ListParagraph"/>
+        <w:numPr>
+          <w:ilvl w:val="2"/>
+          <w:numId w:val="6"/>
+        </w:numPr>
+        <w:rPr>
+          <w:lang w:val="en-GB"/>
+        </w:rPr>
+      </w:pPr>
+      <w:r>
+        <w:rPr>
+          <w:lang w:val="en-GB"/>
+        </w:rPr>
+        <w:t>Get Tourist Attraction</w:t>
+      </w:r>
+    </w:p>
+    <w:p>
+      <w:pPr>
+        <w:pStyle w:val="ListParagraph"/>
+        <w:numPr>
+          <w:ilvl w:val="0"/>
+          <w:numId w:val="6"/>
+        </w:numPr>
+        <w:rPr>
+          <w:lang w:val="en-GB"/>
+        </w:rPr>
+      </w:pPr>
+      <w:r>
+        <w:rPr>
+          <w:lang w:val="en-GB"/>
+        </w:rPr>
+        <w:t>Gallery Fragment</w:t>
+      </w:r>
+    </w:p>
+    <w:p>
+      <w:pPr>
+        <w:pStyle w:val="ListParagraph"/>
+        <w:numPr>
+          <w:ilvl w:val="1"/>
+          <w:numId w:val="6"/>
+        </w:numPr>
+        <w:rPr>
+          <w:lang w:val="en-GB"/>
+        </w:rPr>
+      </w:pPr>
+      <w:r>
+        <w:rPr>
+          <w:lang w:val="en-GB"/>
+        </w:rPr>
+        <w:t>Describe gallery fragment</w:t>
+      </w:r>
+    </w:p>
+    <w:p>
+      <w:pPr>
+        <w:pStyle w:val="ListParagraph"/>
+        <w:numPr>
+          <w:ilvl w:val="2"/>
+          <w:numId w:val="6"/>
+        </w:numPr>
+        <w:rPr>
+          <w:lang w:val="en-GB"/>
+        </w:rPr>
+      </w:pPr>
+      <w:r>
+        <w:rPr>
+          <w:lang w:val="en-GB"/>
+        </w:rPr>
+        <w:t>View</w:t>
+      </w:r>
+    </w:p>
+    <w:p>
+      <w:pPr>
+        <w:pStyle w:val="ListParagraph"/>
+        <w:numPr>
+          <w:ilvl w:val="2"/>
+          <w:numId w:val="6"/>
+        </w:numPr>
+        <w:rPr>
+          <w:lang w:val="en-GB"/>
+        </w:rPr>
+      </w:pPr>
+      <w:r>
+        <w:rPr>
+          <w:lang w:val="en-GB"/>
+        </w:rPr>
+        <w:t>Search</w:t>
+      </w:r>
+    </w:p>
+    <w:p>
+      <w:pPr>
+        <w:pStyle w:val="ListParagraph"/>
+        <w:numPr>
+          <w:ilvl w:val="2"/>
+          <w:numId w:val="6"/>
+        </w:numPr>
+        <w:rPr>
+          <w:lang w:val="en-GB"/>
+        </w:rPr>
+      </w:pPr>
+      <w:r>
+        <w:rPr>
+          <w:lang w:val="en-GB"/>
+        </w:rPr>
+        <w:t>Sort</w:t>
+      </w:r>
+    </w:p>
+    <w:p>
+      <w:pPr>
+        <w:pStyle w:val="ListParagraph"/>
+        <w:numPr>
+          <w:ilvl w:val="1"/>
+          <w:numId w:val="6"/>
+        </w:numPr>
+        <w:rPr>
+          <w:lang w:val="en-GB"/>
+        </w:rPr>
+      </w:pPr>
+      <w:r>
+        <w:rPr>
+          <w:lang w:val="en-GB"/>
+        </w:rPr>
+        <w:t>Describe view image</w:t>
+      </w:r>
+    </w:p>
+    <w:p>
+      <w:pPr>
+        <w:pStyle w:val="ListParagraph"/>
+        <w:numPr>
+          <w:ilvl w:val="2"/>
+          <w:numId w:val="6"/>
+        </w:numPr>
+        <w:rPr>
+          <w:lang w:val="en-GB"/>
+        </w:rPr>
+      </w:pPr>
+      <w:r>
+        <w:rPr>
+          <w:lang w:val="en-GB"/>
+        </w:rPr>
+        <w:t>Describe share function</w:t>
+      </w:r>
+    </w:p>
+    <w:p>
+      <w:pPr>
+        <w:pStyle w:val="ListParagraph"/>
+        <w:numPr>
+          <w:ilvl w:val="1"/>
+          <w:numId w:val="6"/>
+        </w:numPr>
+        <w:rPr>
+          <w:lang w:val="en-GB"/>
+        </w:rPr>
+      </w:pPr>
+      <w:r>
+        <w:rPr>
+          <w:lang w:val="en-GB"/>
+        </w:rPr>
+        <w:t>Describe Sort Options</w:t>
+      </w:r>
+    </w:p>
+    <w:p>
+      <w:pPr>
+        <w:pStyle w:val="ListParagraph"/>
+        <w:numPr>
+          <w:ilvl w:val="2"/>
+          <w:numId w:val="6"/>
+        </w:numPr>
+        <w:rPr>
+          <w:lang w:val="en-GB"/>
+        </w:rPr>
+      </w:pPr>
+      <w:r>
+        <w:rPr>
+          <w:lang w:val="en-GB"/>
+        </w:rPr>
+        <w:t>Sort By Holiday</w:t>
       </w:r>
     </w:p>
     <w:p>
@@ -859,7 +1982,25 @@
         <w:rPr>
           <w:lang w:val="en-GB"/>
         </w:rPr>
-        <w:t>Filter for Dave</w:t>
+        <w:t>A to Z</w:t>
+      </w:r>
+    </w:p>
+    <w:p>
+      <w:pPr>
+        <w:pStyle w:val="ListParagraph"/>
+        <w:numPr>
+          <w:ilvl w:val="4"/>
+          <w:numId w:val="6"/>
+        </w:numPr>
+        <w:rPr>
+          <w:lang w:val="en-GB"/>
+        </w:rPr>
+      </w:pPr>
+      <w:r>
+        <w:rPr>
+          <w:lang w:val="en-GB"/>
+        </w:rPr>
+        <w:t>Explain why there are only 5 images</w:t>
       </w:r>
     </w:p>
     <w:p>
@@ -877,7 +2018,25 @@
         <w:rPr>
           <w:lang w:val="en-GB"/>
         </w:rPr>
-        <w:t>Zoom into Paris and India</w:t>
+        <w:t>Z to A</w:t>
+      </w:r>
+    </w:p>
+    <w:p>
+      <w:pPr>
+        <w:pStyle w:val="ListParagraph"/>
+        <w:numPr>
+          <w:ilvl w:val="2"/>
+          <w:numId w:val="6"/>
+        </w:numPr>
+        <w:rPr>
+          <w:lang w:val="en-GB"/>
+        </w:rPr>
+      </w:pPr>
+      <w:r>
+        <w:rPr>
+          <w:lang w:val="en-GB"/>
+        </w:rPr>
+        <w:t>Sort by VPlace</w:t>
       </w:r>
     </w:p>
     <w:p>
@@ -895,43 +2054,25 @@
         <w:rPr>
           <w:lang w:val="en-GB"/>
         </w:rPr>
-        <w:t>Reset Filters</w:t>
-      </w:r>
-    </w:p>
-    <w:p>
-      <w:pPr>
-        <w:pStyle w:val="ListParagraph"/>
-        <w:numPr>
-          <w:ilvl w:val="1"/>
-          <w:numId w:val="6"/>
-        </w:numPr>
-        <w:rPr>
-          <w:lang w:val="en-GB"/>
-        </w:rPr>
-      </w:pPr>
-      <w:r>
-        <w:rPr>
-          <w:lang w:val="en-GB"/>
-        </w:rPr>
-        <w:t>Describe Get POI</w:t>
-      </w:r>
-    </w:p>
-    <w:p>
-      <w:pPr>
-        <w:pStyle w:val="ListParagraph"/>
-        <w:numPr>
-          <w:ilvl w:val="2"/>
-          <w:numId w:val="6"/>
-        </w:numPr>
-        <w:rPr>
-          <w:lang w:val="en-GB"/>
-        </w:rPr>
-      </w:pPr>
-      <w:r>
-        <w:rPr>
-          <w:lang w:val="en-GB"/>
-        </w:rPr>
-        <w:t>Get Restaurants</w:t>
+        <w:t>A to Z</w:t>
+      </w:r>
+    </w:p>
+    <w:p>
+      <w:pPr>
+        <w:pStyle w:val="ListParagraph"/>
+        <w:numPr>
+          <w:ilvl w:val="4"/>
+          <w:numId w:val="6"/>
+        </w:numPr>
+        <w:rPr>
+          <w:lang w:val="en-GB"/>
+        </w:rPr>
+      </w:pPr>
+      <w:r>
+        <w:rPr>
+          <w:lang w:val="en-GB"/>
+        </w:rPr>
+        <w:t>Explain why there are only 5 images</w:t>
       </w:r>
     </w:p>
     <w:p>
@@ -949,7 +2090,25 @@
         <w:rPr>
           <w:lang w:val="en-GB"/>
         </w:rPr>
-        <w:t>Describe Red Marker</w:t>
+        <w:t>Z to A</w:t>
+      </w:r>
+    </w:p>
+    <w:p>
+      <w:pPr>
+        <w:pStyle w:val="ListParagraph"/>
+        <w:numPr>
+          <w:ilvl w:val="2"/>
+          <w:numId w:val="6"/>
+        </w:numPr>
+        <w:rPr>
+          <w:lang w:val="en-GB"/>
+        </w:rPr>
+      </w:pPr>
+      <w:r>
+        <w:rPr>
+          <w:lang w:val="en-GB"/>
+        </w:rPr>
+        <w:t>Sort By Date</w:t>
       </w:r>
     </w:p>
     <w:p>
@@ -967,79 +2126,386 @@
         <w:rPr>
           <w:lang w:val="en-GB"/>
         </w:rPr>
-        <w:t>Describe Any Blue Marker</w:t>
-      </w:r>
-    </w:p>
-    <w:p>
-      <w:pPr>
-        <w:pStyle w:val="ListParagraph"/>
-        <w:numPr>
-          <w:ilvl w:val="2"/>
-          <w:numId w:val="6"/>
-        </w:numPr>
-        <w:rPr>
-          <w:lang w:val="en-GB"/>
-        </w:rPr>
-      </w:pPr>
-      <w:r>
-        <w:rPr>
-          <w:lang w:val="en-GB"/>
-        </w:rPr>
-        <w:t>Get Museum</w:t>
-      </w:r>
-    </w:p>
-    <w:p>
-      <w:pPr>
-        <w:pStyle w:val="ListParagraph"/>
-        <w:numPr>
-          <w:ilvl w:val="2"/>
-          <w:numId w:val="6"/>
-        </w:numPr>
-        <w:rPr>
-          <w:lang w:val="en-GB"/>
-        </w:rPr>
-      </w:pPr>
-      <w:r>
-        <w:rPr>
-          <w:lang w:val="en-GB"/>
-        </w:rPr>
-        <w:t>Get Shopping Mall</w:t>
-      </w:r>
-    </w:p>
-    <w:p>
-      <w:pPr>
-        <w:pStyle w:val="ListParagraph"/>
-        <w:numPr>
-          <w:ilvl w:val="2"/>
-          <w:numId w:val="6"/>
-        </w:numPr>
-        <w:rPr>
-          <w:lang w:val="en-GB"/>
-        </w:rPr>
-      </w:pPr>
-      <w:r>
-        <w:rPr>
-          <w:lang w:val="en-GB"/>
-        </w:rPr>
-        <w:t>Get Stadium</w:t>
-      </w:r>
-    </w:p>
-    <w:p>
-      <w:pPr>
-        <w:pStyle w:val="ListParagraph"/>
-        <w:numPr>
-          <w:ilvl w:val="2"/>
-          <w:numId w:val="6"/>
-        </w:numPr>
-        <w:rPr>
-          <w:lang w:val="en-GB"/>
-        </w:rPr>
-      </w:pPr>
-      <w:r>
-        <w:rPr>
-          <w:lang w:val="en-GB"/>
-        </w:rPr>
-        <w:t>Get Tourist Attraction</w:t>
+        <w:t>Old to New</w:t>
+      </w:r>
+    </w:p>
+    <w:p>
+      <w:pPr>
+        <w:pStyle w:val="ListParagraph"/>
+        <w:numPr>
+          <w:ilvl w:val="3"/>
+          <w:numId w:val="6"/>
+        </w:numPr>
+        <w:rPr>
+          <w:lang w:val="en-GB"/>
+        </w:rPr>
+      </w:pPr>
+      <w:r>
+        <w:rPr>
+          <w:lang w:val="en-GB"/>
+        </w:rPr>
+        <w:t>New to Old</w:t>
+      </w:r>
+    </w:p>
+    <w:p>
+      <w:pPr>
+        <w:pStyle w:val="ListParagraph"/>
+        <w:numPr>
+          <w:ilvl w:val="2"/>
+          <w:numId w:val="6"/>
+        </w:numPr>
+        <w:rPr>
+          <w:lang w:val="en-GB"/>
+        </w:rPr>
+      </w:pPr>
+      <w:r>
+        <w:rPr>
+          <w:lang w:val="en-GB"/>
+        </w:rPr>
+        <w:t>Sort By Holiday</w:t>
+      </w:r>
+    </w:p>
+    <w:p>
+      <w:pPr>
+        <w:pStyle w:val="ListParagraph"/>
+        <w:numPr>
+          <w:ilvl w:val="3"/>
+          <w:numId w:val="6"/>
+        </w:numPr>
+        <w:rPr>
+          <w:lang w:val="en-GB"/>
+        </w:rPr>
+      </w:pPr>
+      <w:r>
+        <w:rPr>
+          <w:lang w:val="en-GB"/>
+        </w:rPr>
+        <w:t>A to Z</w:t>
+      </w:r>
+    </w:p>
+    <w:p>
+      <w:pPr>
+        <w:pStyle w:val="ListParagraph"/>
+        <w:numPr>
+          <w:ilvl w:val="3"/>
+          <w:numId w:val="6"/>
+        </w:numPr>
+        <w:rPr>
+          <w:lang w:val="en-GB"/>
+        </w:rPr>
+      </w:pPr>
+      <w:r>
+        <w:rPr>
+          <w:lang w:val="en-GB"/>
+        </w:rPr>
+        <w:t>Z to A</w:t>
+      </w:r>
+    </w:p>
+    <w:p>
+      <w:pPr>
+        <w:pStyle w:val="ListParagraph"/>
+        <w:numPr>
+          <w:ilvl w:val="1"/>
+          <w:numId w:val="6"/>
+        </w:numPr>
+        <w:rPr>
+          <w:lang w:val="en-GB"/>
+        </w:rPr>
+      </w:pPr>
+      <w:r>
+        <w:rPr>
+          <w:lang w:val="en-GB"/>
+        </w:rPr>
+        <w:t>Describe Search Options</w:t>
+      </w:r>
+    </w:p>
+    <w:p>
+      <w:pPr>
+        <w:pStyle w:val="ListParagraph"/>
+        <w:numPr>
+          <w:ilvl w:val="2"/>
+          <w:numId w:val="6"/>
+        </w:numPr>
+        <w:rPr>
+          <w:lang w:val="en-GB"/>
+        </w:rPr>
+      </w:pPr>
+      <w:r>
+        <w:rPr>
+          <w:lang w:val="en-GB"/>
+        </w:rPr>
+        <w:t>Search by Date</w:t>
+      </w:r>
+    </w:p>
+    <w:p>
+      <w:pPr>
+        <w:pStyle w:val="ListParagraph"/>
+        <w:numPr>
+          <w:ilvl w:val="3"/>
+          <w:numId w:val="6"/>
+        </w:numPr>
+        <w:rPr>
+          <w:lang w:val="en-GB"/>
+        </w:rPr>
+      </w:pPr>
+      <w:r>
+        <w:rPr>
+          <w:lang w:val="en-GB"/>
+        </w:rPr>
+        <w:t xml:space="preserve">Search for </w:t>
+      </w:r>
+      <w:r>
+        <w:rPr>
+          <w:lang w:val="en-GB"/>
+        </w:rPr>
+        <w:t>14/03/</w:t>
+      </w:r>
+      <w:r>
+        <w:rPr>
+          <w:lang w:val="en-GB"/>
+        </w:rPr>
+        <w:t>2020</w:t>
+      </w:r>
+    </w:p>
+    <w:p>
+      <w:pPr>
+        <w:pStyle w:val="ListParagraph"/>
+        <w:numPr>
+          <w:ilvl w:val="3"/>
+          <w:numId w:val="6"/>
+        </w:numPr>
+        <w:rPr>
+          <w:lang w:val="en-GB"/>
+        </w:rPr>
+      </w:pPr>
+      <w:r>
+        <w:rPr>
+          <w:lang w:val="en-GB"/>
+        </w:rPr>
+        <w:t>Reset Search</w:t>
+      </w:r>
+    </w:p>
+    <w:p>
+      <w:pPr>
+        <w:pStyle w:val="ListParagraph"/>
+        <w:numPr>
+          <w:ilvl w:val="2"/>
+          <w:numId w:val="6"/>
+        </w:numPr>
+        <w:rPr>
+          <w:lang w:val="en-GB"/>
+        </w:rPr>
+      </w:pPr>
+      <w:r>
+        <w:rPr>
+          <w:lang w:val="en-GB"/>
+        </w:rPr>
+        <w:t>Search by Tag</w:t>
+      </w:r>
+    </w:p>
+    <w:p>
+      <w:pPr>
+        <w:pStyle w:val="ListParagraph"/>
+        <w:numPr>
+          <w:ilvl w:val="3"/>
+          <w:numId w:val="6"/>
+        </w:numPr>
+        <w:rPr>
+          <w:lang w:val="en-GB"/>
+        </w:rPr>
+      </w:pPr>
+      <w:r>
+        <w:rPr>
+          <w:lang w:val="en-GB"/>
+        </w:rPr>
+        <w:t>Search for happy</w:t>
+      </w:r>
+    </w:p>
+    <w:p>
+      <w:pPr>
+        <w:pStyle w:val="ListParagraph"/>
+        <w:numPr>
+          <w:ilvl w:val="3"/>
+          <w:numId w:val="6"/>
+        </w:numPr>
+        <w:rPr>
+          <w:lang w:val="en-GB"/>
+        </w:rPr>
+      </w:pPr>
+      <w:r>
+        <w:rPr>
+          <w:lang w:val="en-GB"/>
+        </w:rPr>
+        <w:t>Reset Search</w:t>
+      </w:r>
+    </w:p>
+    <w:p>
+      <w:pPr>
+        <w:pStyle w:val="ListParagraph"/>
+        <w:numPr>
+          <w:ilvl w:val="2"/>
+          <w:numId w:val="6"/>
+        </w:numPr>
+        <w:rPr>
+          <w:lang w:val="en-GB"/>
+        </w:rPr>
+      </w:pPr>
+      <w:r>
+        <w:rPr>
+          <w:lang w:val="en-GB"/>
+        </w:rPr>
+        <w:t>Search by Holiday</w:t>
+      </w:r>
+    </w:p>
+    <w:p>
+      <w:pPr>
+        <w:pStyle w:val="ListParagraph"/>
+        <w:numPr>
+          <w:ilvl w:val="3"/>
+          <w:numId w:val="6"/>
+        </w:numPr>
+        <w:rPr>
+          <w:lang w:val="en-GB"/>
+        </w:rPr>
+      </w:pPr>
+      <w:r>
+        <w:rPr>
+          <w:lang w:val="en-GB"/>
+        </w:rPr>
+        <w:t xml:space="preserve">Search for </w:t>
+      </w:r>
+      <w:r>
+        <w:rPr>
+          <w:lang w:val="en-GB"/>
+        </w:rPr>
+        <w:t>Paris</w:t>
+      </w:r>
+    </w:p>
+    <w:p>
+      <w:pPr>
+        <w:pStyle w:val="ListParagraph"/>
+        <w:numPr>
+          <w:ilvl w:val="3"/>
+          <w:numId w:val="6"/>
+        </w:numPr>
+        <w:rPr>
+          <w:lang w:val="en-GB"/>
+        </w:rPr>
+      </w:pPr>
+      <w:r>
+        <w:rPr>
+          <w:lang w:val="en-GB"/>
+        </w:rPr>
+        <w:t>Reset Search</w:t>
+      </w:r>
+    </w:p>
+    <w:p>
+      <w:pPr>
+        <w:pStyle w:val="ListParagraph"/>
+        <w:numPr>
+          <w:ilvl w:val="2"/>
+          <w:numId w:val="6"/>
+        </w:numPr>
+        <w:rPr>
+          <w:lang w:val="en-GB"/>
+        </w:rPr>
+      </w:pPr>
+      <w:r>
+        <w:rPr>
+          <w:lang w:val="en-GB"/>
+        </w:rPr>
+        <w:t>Search by VPlace</w:t>
+      </w:r>
+    </w:p>
+    <w:p>
+      <w:pPr>
+        <w:pStyle w:val="ListParagraph"/>
+        <w:numPr>
+          <w:ilvl w:val="3"/>
+          <w:numId w:val="6"/>
+        </w:numPr>
+        <w:rPr>
+          <w:lang w:val="en-GB"/>
+        </w:rPr>
+      </w:pPr>
+      <w:r>
+        <w:rPr>
+          <w:lang w:val="en-GB"/>
+        </w:rPr>
+        <w:lastRenderedPageBreak/>
+        <w:t>Search for Bellagio Hotel</w:t>
+      </w:r>
+    </w:p>
+    <w:p>
+      <w:pPr>
+        <w:pStyle w:val="ListParagraph"/>
+        <w:numPr>
+          <w:ilvl w:val="3"/>
+          <w:numId w:val="6"/>
+        </w:numPr>
+        <w:rPr>
+          <w:lang w:val="en-GB"/>
+        </w:rPr>
+      </w:pPr>
+      <w:r>
+        <w:rPr>
+          <w:lang w:val="en-GB"/>
+        </w:rPr>
+        <w:t>Reset Search</w:t>
+      </w:r>
+    </w:p>
+    <w:p>
+      <w:pPr>
+        <w:pStyle w:val="ListParagraph"/>
+        <w:numPr>
+          <w:ilvl w:val="2"/>
+          <w:numId w:val="6"/>
+        </w:numPr>
+        <w:rPr>
+          <w:lang w:val="en-GB"/>
+        </w:rPr>
+      </w:pPr>
+      <w:r>
+        <w:rPr>
+          <w:lang w:val="en-GB"/>
+        </w:rPr>
+        <w:t>Search by Location</w:t>
+      </w:r>
+    </w:p>
+    <w:p>
+      <w:pPr>
+        <w:pStyle w:val="ListParagraph"/>
+        <w:numPr>
+          <w:ilvl w:val="3"/>
+          <w:numId w:val="6"/>
+        </w:numPr>
+        <w:rPr>
+          <w:lang w:val="en-GB"/>
+        </w:rPr>
+      </w:pPr>
+      <w:r>
+        <w:rPr>
+          <w:lang w:val="en-GB"/>
+        </w:rPr>
+        <w:t>Search for Moscow</w:t>
+      </w:r>
+    </w:p>
+    <w:p>
+      <w:pPr>
+        <w:pStyle w:val="ListParagraph"/>
+        <w:numPr>
+          <w:ilvl w:val="3"/>
+          <w:numId w:val="6"/>
+        </w:numPr>
+        <w:rPr>
+          <w:lang w:val="en-GB"/>
+        </w:rPr>
+      </w:pPr>
+      <w:r>
+        <w:rPr>
+          <w:lang w:val="en-GB"/>
+        </w:rPr>
+        <w:t>Reset Search</w:t>
       </w:r>
     </w:p>
     <w:p>
@@ -1057,504 +2523,220 @@
         <w:rPr>
           <w:lang w:val="en-GB"/>
         </w:rPr>
-        <w:t>Gallery Fragment</w:t>
-      </w:r>
-    </w:p>
-    <w:p>
-      <w:pPr>
-        <w:pStyle w:val="ListParagraph"/>
-        <w:numPr>
-          <w:ilvl w:val="1"/>
-          <w:numId w:val="6"/>
-        </w:numPr>
-        <w:rPr>
-          <w:lang w:val="en-GB"/>
-        </w:rPr>
-      </w:pPr>
-      <w:r>
-        <w:rPr>
-          <w:lang w:val="en-GB"/>
-        </w:rPr>
-        <w:t>Describe gallery fragment</w:t>
-      </w:r>
-    </w:p>
-    <w:p>
-      <w:pPr>
-        <w:pStyle w:val="ListParagraph"/>
-        <w:numPr>
-          <w:ilvl w:val="1"/>
-          <w:numId w:val="6"/>
-        </w:numPr>
-        <w:rPr>
-          <w:lang w:val="en-GB"/>
-        </w:rPr>
-      </w:pPr>
-      <w:r>
-        <w:rPr>
-          <w:lang w:val="en-GB"/>
-        </w:rPr>
-        <w:t>Describe view image</w:t>
-      </w:r>
-    </w:p>
-    <w:p>
-      <w:pPr>
-        <w:pStyle w:val="ListParagraph"/>
-        <w:numPr>
-          <w:ilvl w:val="1"/>
-          <w:numId w:val="6"/>
-        </w:numPr>
-        <w:rPr>
-          <w:lang w:val="en-GB"/>
-        </w:rPr>
-      </w:pPr>
-      <w:r>
-        <w:rPr>
-          <w:lang w:val="en-GB"/>
-        </w:rPr>
-        <w:t>Describe Search Options</w:t>
-      </w:r>
-    </w:p>
-    <w:p>
-      <w:pPr>
-        <w:pStyle w:val="ListParagraph"/>
-        <w:numPr>
-          <w:ilvl w:val="2"/>
-          <w:numId w:val="6"/>
-        </w:numPr>
-        <w:rPr>
-          <w:lang w:val="en-GB"/>
-        </w:rPr>
-      </w:pPr>
-      <w:r>
-        <w:rPr>
-          <w:lang w:val="en-GB"/>
-        </w:rPr>
-        <w:t>Search by Date</w:t>
-      </w:r>
-    </w:p>
-    <w:p>
-      <w:pPr>
-        <w:pStyle w:val="ListParagraph"/>
-        <w:numPr>
-          <w:ilvl w:val="3"/>
-          <w:numId w:val="6"/>
-        </w:numPr>
-        <w:rPr>
-          <w:lang w:val="en-GB"/>
-        </w:rPr>
-      </w:pPr>
-      <w:r>
-        <w:rPr>
-          <w:lang w:val="en-GB"/>
-        </w:rPr>
-        <w:t>Search for 22/02/2020</w:t>
-      </w:r>
-    </w:p>
-    <w:p>
-      <w:pPr>
-        <w:pStyle w:val="ListParagraph"/>
-        <w:numPr>
-          <w:ilvl w:val="3"/>
-          <w:numId w:val="6"/>
-        </w:numPr>
-        <w:rPr>
-          <w:lang w:val="en-GB"/>
-        </w:rPr>
-      </w:pPr>
-      <w:r>
-        <w:rPr>
-          <w:lang w:val="en-GB"/>
-        </w:rPr>
-        <w:t>View image</w:t>
-      </w:r>
-    </w:p>
-    <w:p>
-      <w:pPr>
-        <w:pStyle w:val="ListParagraph"/>
-        <w:numPr>
-          <w:ilvl w:val="3"/>
-          <w:numId w:val="6"/>
-        </w:numPr>
-        <w:rPr>
-          <w:lang w:val="en-GB"/>
-        </w:rPr>
-      </w:pPr>
-      <w:r>
-        <w:rPr>
-          <w:lang w:val="en-GB"/>
-        </w:rPr>
-        <w:t>Reset Search</w:t>
-      </w:r>
-    </w:p>
-    <w:p>
-      <w:pPr>
-        <w:pStyle w:val="ListParagraph"/>
-        <w:numPr>
-          <w:ilvl w:val="2"/>
-          <w:numId w:val="6"/>
-        </w:numPr>
-        <w:rPr>
-          <w:lang w:val="en-GB"/>
-        </w:rPr>
-      </w:pPr>
-      <w:r>
-        <w:rPr>
-          <w:lang w:val="en-GB"/>
-        </w:rPr>
-        <w:t>Search by Tag</w:t>
-      </w:r>
-    </w:p>
-    <w:p>
-      <w:pPr>
-        <w:pStyle w:val="ListParagraph"/>
-        <w:numPr>
-          <w:ilvl w:val="3"/>
-          <w:numId w:val="6"/>
-        </w:numPr>
-        <w:rPr>
-          <w:lang w:val="en-GB"/>
-        </w:rPr>
-      </w:pPr>
-      <w:r>
-        <w:rPr>
-          <w:lang w:val="en-GB"/>
-        </w:rPr>
-        <w:t>Search for happy</w:t>
-      </w:r>
-    </w:p>
-    <w:p>
-      <w:pPr>
-        <w:pStyle w:val="ListParagraph"/>
-        <w:numPr>
-          <w:ilvl w:val="3"/>
-          <w:numId w:val="6"/>
-        </w:numPr>
-        <w:rPr>
-          <w:lang w:val="en-GB"/>
-        </w:rPr>
-      </w:pPr>
-      <w:r>
-        <w:rPr>
-          <w:lang w:val="en-GB"/>
-        </w:rPr>
-        <w:t>View image</w:t>
-      </w:r>
-    </w:p>
-    <w:p>
-      <w:pPr>
-        <w:pStyle w:val="ListParagraph"/>
-        <w:numPr>
-          <w:ilvl w:val="3"/>
-          <w:numId w:val="6"/>
-        </w:numPr>
-        <w:rPr>
-          <w:lang w:val="en-GB"/>
-        </w:rPr>
-      </w:pPr>
-      <w:r>
-        <w:rPr>
-          <w:lang w:val="en-GB"/>
-        </w:rPr>
-        <w:t>Reset Search</w:t>
-      </w:r>
-    </w:p>
-    <w:p>
-      <w:pPr>
-        <w:pStyle w:val="ListParagraph"/>
-        <w:numPr>
-          <w:ilvl w:val="2"/>
-          <w:numId w:val="6"/>
-        </w:numPr>
-        <w:rPr>
-          <w:lang w:val="en-GB"/>
-        </w:rPr>
-      </w:pPr>
-      <w:r>
-        <w:rPr>
-          <w:lang w:val="en-GB"/>
-        </w:rPr>
-        <w:t>Search by Holiday</w:t>
-      </w:r>
-    </w:p>
-    <w:p>
-      <w:pPr>
-        <w:pStyle w:val="ListParagraph"/>
-        <w:numPr>
-          <w:ilvl w:val="3"/>
-          <w:numId w:val="6"/>
-        </w:numPr>
-        <w:rPr>
-          <w:lang w:val="en-GB"/>
-        </w:rPr>
-      </w:pPr>
-      <w:r>
-        <w:rPr>
-          <w:lang w:val="en-GB"/>
-        </w:rPr>
-        <w:t>Search for Las Vegas</w:t>
-      </w:r>
-    </w:p>
-    <w:p>
-      <w:pPr>
-        <w:pStyle w:val="ListParagraph"/>
-        <w:numPr>
-          <w:ilvl w:val="3"/>
-          <w:numId w:val="6"/>
-        </w:numPr>
-        <w:rPr>
-          <w:lang w:val="en-GB"/>
-        </w:rPr>
-      </w:pPr>
-      <w:r>
-        <w:rPr>
-          <w:lang w:val="en-GB"/>
-        </w:rPr>
-        <w:t>View image</w:t>
-      </w:r>
-    </w:p>
-    <w:p>
-      <w:pPr>
-        <w:pStyle w:val="ListParagraph"/>
-        <w:numPr>
-          <w:ilvl w:val="3"/>
-          <w:numId w:val="6"/>
-        </w:numPr>
-        <w:rPr>
-          <w:lang w:val="en-GB"/>
-        </w:rPr>
-      </w:pPr>
-      <w:r>
-        <w:rPr>
-          <w:lang w:val="en-GB"/>
-        </w:rPr>
-        <w:t>Reset Search</w:t>
-      </w:r>
-    </w:p>
-    <w:p>
-      <w:pPr>
-        <w:pStyle w:val="ListParagraph"/>
-        <w:numPr>
-          <w:ilvl w:val="2"/>
-          <w:numId w:val="6"/>
-        </w:numPr>
-        <w:rPr>
-          <w:lang w:val="en-GB"/>
-        </w:rPr>
-      </w:pPr>
-      <w:r>
-        <w:rPr>
-          <w:lang w:val="en-GB"/>
-        </w:rPr>
-        <w:t>Search by VPlace</w:t>
-      </w:r>
-    </w:p>
-    <w:p>
-      <w:pPr>
-        <w:pStyle w:val="ListParagraph"/>
-        <w:numPr>
-          <w:ilvl w:val="3"/>
-          <w:numId w:val="6"/>
-        </w:numPr>
-        <w:rPr>
-          <w:lang w:val="en-GB"/>
-        </w:rPr>
-      </w:pPr>
-      <w:r>
-        <w:rPr>
-          <w:lang w:val="en-GB"/>
-        </w:rPr>
-        <w:t>Search for Bellagio Hotel</w:t>
-      </w:r>
-    </w:p>
-    <w:p>
-      <w:pPr>
-        <w:pStyle w:val="ListParagraph"/>
-        <w:numPr>
-          <w:ilvl w:val="3"/>
-          <w:numId w:val="6"/>
-        </w:numPr>
-        <w:rPr>
-          <w:lang w:val="en-GB"/>
-        </w:rPr>
-      </w:pPr>
-      <w:r>
-        <w:rPr>
-          <w:lang w:val="en-GB"/>
-        </w:rPr>
-        <w:t>View image</w:t>
-      </w:r>
-    </w:p>
-    <w:p>
-      <w:pPr>
-        <w:pStyle w:val="ListParagraph"/>
-        <w:numPr>
-          <w:ilvl w:val="3"/>
-          <w:numId w:val="6"/>
-        </w:numPr>
-        <w:rPr>
-          <w:lang w:val="en-GB"/>
-        </w:rPr>
-      </w:pPr>
-      <w:r>
-        <w:rPr>
-          <w:lang w:val="en-GB"/>
-        </w:rPr>
-        <w:t>Reset Search</w:t>
-      </w:r>
-    </w:p>
-    <w:p>
-      <w:pPr>
-        <w:pStyle w:val="ListParagraph"/>
-        <w:numPr>
-          <w:ilvl w:val="2"/>
-          <w:numId w:val="6"/>
-        </w:numPr>
-        <w:rPr>
-          <w:lang w:val="en-GB"/>
-        </w:rPr>
-      </w:pPr>
-      <w:r>
-        <w:rPr>
-          <w:lang w:val="en-GB"/>
-        </w:rPr>
-        <w:t>Search by Location</w:t>
-      </w:r>
-    </w:p>
-    <w:p>
-      <w:pPr>
-        <w:pStyle w:val="ListParagraph"/>
-        <w:numPr>
-          <w:ilvl w:val="3"/>
-          <w:numId w:val="6"/>
-        </w:numPr>
-        <w:rPr>
-          <w:lang w:val="en-GB"/>
-        </w:rPr>
-      </w:pPr>
-      <w:r>
-        <w:rPr>
-          <w:lang w:val="en-GB"/>
-        </w:rPr>
-        <w:t>Search for Moscow</w:t>
-      </w:r>
-    </w:p>
-    <w:p>
-      <w:pPr>
-        <w:pStyle w:val="ListParagraph"/>
-        <w:numPr>
-          <w:ilvl w:val="3"/>
-          <w:numId w:val="6"/>
-        </w:numPr>
-        <w:rPr>
-          <w:lang w:val="en-GB"/>
-        </w:rPr>
-      </w:pPr>
-      <w:r>
-        <w:rPr>
-          <w:lang w:val="en-GB"/>
-        </w:rPr>
-        <w:t>View image</w:t>
-      </w:r>
-    </w:p>
-    <w:p>
-      <w:pPr>
-        <w:pStyle w:val="ListParagraph"/>
-        <w:numPr>
-          <w:ilvl w:val="3"/>
-          <w:numId w:val="6"/>
-        </w:numPr>
-        <w:rPr>
-          <w:lang w:val="en-GB"/>
-        </w:rPr>
-      </w:pPr>
-      <w:r>
-        <w:rPr>
-          <w:lang w:val="en-GB"/>
-        </w:rPr>
-        <w:t>Reset Search</w:t>
-      </w:r>
-    </w:p>
-    <w:p>
-      <w:pPr>
-        <w:pStyle w:val="ListParagraph"/>
-        <w:numPr>
-          <w:ilvl w:val="2"/>
-          <w:numId w:val="6"/>
-        </w:numPr>
-        <w:rPr>
-          <w:lang w:val="en-GB"/>
-        </w:rPr>
-      </w:pPr>
-      <w:r>
-        <w:rPr>
-          <w:lang w:val="en-GB"/>
-        </w:rPr>
-        <w:t>Search by Date</w:t>
-      </w:r>
-    </w:p>
-    <w:p>
-      <w:pPr>
-        <w:pStyle w:val="ListParagraph"/>
-        <w:numPr>
-          <w:ilvl w:val="3"/>
-          <w:numId w:val="6"/>
-        </w:numPr>
-        <w:rPr>
-          <w:lang w:val="en-GB"/>
-        </w:rPr>
-      </w:pPr>
-      <w:r>
-        <w:rPr>
-          <w:lang w:val="en-GB"/>
-        </w:rPr>
-        <w:t>Search for 22/02/2020</w:t>
-      </w:r>
-    </w:p>
-    <w:p>
-      <w:pPr>
-        <w:pStyle w:val="ListParagraph"/>
-        <w:numPr>
-          <w:ilvl w:val="3"/>
-          <w:numId w:val="6"/>
-        </w:numPr>
-        <w:rPr>
-          <w:lang w:val="en-GB"/>
-        </w:rPr>
-      </w:pPr>
-      <w:r>
-        <w:rPr>
-          <w:lang w:val="en-GB"/>
-        </w:rPr>
-        <w:t>View image</w:t>
-      </w:r>
-    </w:p>
-    <w:p>
-      <w:pPr>
-        <w:pStyle w:val="ListParagraph"/>
-        <w:numPr>
-          <w:ilvl w:val="3"/>
-          <w:numId w:val="6"/>
-        </w:numPr>
-        <w:rPr>
-          <w:lang w:val="en-GB"/>
-        </w:rPr>
-      </w:pPr>
-      <w:r>
-        <w:rPr>
-          <w:lang w:val="en-GB"/>
-        </w:rPr>
-        <w:lastRenderedPageBreak/>
-        <w:t>Reset Search</w:t>
-      </w:r>
-    </w:p>
-    <w:p>
-      <w:pPr>
-        <w:pStyle w:val="ListParagraph"/>
-        <w:numPr>
-          <w:ilvl w:val="1"/>
-          <w:numId w:val="6"/>
-        </w:numPr>
-        <w:rPr>
+        <w:t>Describe persistent storage and how the app is stored</w:t>
+      </w:r>
+    </w:p>
+    <w:p>
+      <w:pPr>
+        <w:pStyle w:val="ListParagraph"/>
+        <w:numPr>
+          <w:ilvl w:val="0"/>
+          <w:numId w:val="6"/>
+        </w:numPr>
+        <w:rPr>
+          <w:lang w:val="en-GB"/>
+        </w:rPr>
+      </w:pPr>
+      <w:r>
+        <w:rPr>
+          <w:lang w:val="en-GB"/>
+        </w:rPr>
+        <w:t>Describe gesture</w:t>
+      </w:r>
+    </w:p>
+    <w:p>
+      <w:pPr>
+        <w:pStyle w:val="ListParagraph"/>
+        <w:numPr>
+          <w:ilvl w:val="1"/>
+          <w:numId w:val="6"/>
+        </w:numPr>
+        <w:rPr>
+          <w:lang w:val="en-GB"/>
+        </w:rPr>
+      </w:pPr>
+      <w:r>
+        <w:rPr>
+          <w:lang w:val="en-GB"/>
+        </w:rPr>
+        <w:t>Holiday</w:t>
+      </w:r>
+    </w:p>
+    <w:p>
+      <w:pPr>
+        <w:pStyle w:val="ListParagraph"/>
+        <w:numPr>
+          <w:ilvl w:val="2"/>
+          <w:numId w:val="6"/>
+        </w:numPr>
+        <w:rPr>
+          <w:lang w:val="en-GB"/>
+        </w:rPr>
+      </w:pPr>
+      <w:r>
+        <w:rPr>
+          <w:lang w:val="en-GB"/>
+        </w:rPr>
+        <w:t>Small tap</w:t>
+      </w:r>
+    </w:p>
+    <w:p>
+      <w:pPr>
+        <w:pStyle w:val="ListParagraph"/>
+        <w:numPr>
+          <w:ilvl w:val="2"/>
+          <w:numId w:val="6"/>
+        </w:numPr>
+        <w:rPr>
+          <w:lang w:val="en-GB"/>
+        </w:rPr>
+      </w:pPr>
+      <w:r>
+        <w:rPr>
+          <w:lang w:val="en-GB"/>
+        </w:rPr>
+        <w:t>Long tap</w:t>
+      </w:r>
+    </w:p>
+    <w:p>
+      <w:pPr>
+        <w:pStyle w:val="ListParagraph"/>
+        <w:numPr>
+          <w:ilvl w:val="1"/>
+          <w:numId w:val="6"/>
+        </w:numPr>
+        <w:rPr>
+          <w:lang w:val="en-GB"/>
+        </w:rPr>
+      </w:pPr>
+      <w:r>
+        <w:rPr>
+          <w:lang w:val="en-GB"/>
+        </w:rPr>
+        <w:t>VPlace</w:t>
+      </w:r>
+    </w:p>
+    <w:p>
+      <w:pPr>
+        <w:pStyle w:val="ListParagraph"/>
+        <w:numPr>
+          <w:ilvl w:val="2"/>
+          <w:numId w:val="6"/>
+        </w:numPr>
+        <w:rPr>
+          <w:lang w:val="en-GB"/>
+        </w:rPr>
+      </w:pPr>
+      <w:r>
+        <w:rPr>
+          <w:lang w:val="en-GB"/>
+        </w:rPr>
+        <w:t>Small tap</w:t>
+      </w:r>
+    </w:p>
+    <w:p>
+      <w:pPr>
+        <w:pStyle w:val="ListParagraph"/>
+        <w:numPr>
+          <w:ilvl w:val="2"/>
+          <w:numId w:val="6"/>
+        </w:numPr>
+        <w:rPr>
+          <w:lang w:val="en-GB"/>
+        </w:rPr>
+      </w:pPr>
+      <w:r>
+        <w:rPr>
+          <w:lang w:val="en-GB"/>
+        </w:rPr>
+        <w:t>Long tap</w:t>
+      </w:r>
+    </w:p>
+    <w:p>
+      <w:pPr>
+        <w:pStyle w:val="ListParagraph"/>
+        <w:numPr>
+          <w:ilvl w:val="1"/>
+          <w:numId w:val="6"/>
+        </w:numPr>
+        <w:rPr>
+          <w:highlight w:val="yellow"/>
+          <w:lang w:val="en-GB"/>
+        </w:rPr>
+      </w:pPr>
+      <w:r>
+        <w:rPr>
+          <w:highlight w:val="yellow"/>
+          <w:lang w:val="en-GB"/>
+        </w:rPr>
+        <w:t>Map</w:t>
+      </w:r>
+    </w:p>
+    <w:p>
+      <w:pPr>
+        <w:pStyle w:val="ListParagraph"/>
+        <w:numPr>
+          <w:ilvl w:val="2"/>
+          <w:numId w:val="6"/>
+        </w:numPr>
+        <w:rPr>
+          <w:highlight w:val="yellow"/>
+          <w:lang w:val="en-GB"/>
+        </w:rPr>
+      </w:pPr>
+      <w:r>
+        <w:rPr>
+          <w:highlight w:val="yellow"/>
+          <w:lang w:val="en-GB"/>
+        </w:rPr>
+        <w:t>Small tap</w:t>
+      </w:r>
+    </w:p>
+    <w:p>
+      <w:pPr>
+        <w:pStyle w:val="ListParagraph"/>
+        <w:numPr>
+          <w:ilvl w:val="1"/>
+          <w:numId w:val="6"/>
+        </w:numPr>
+        <w:rPr>
+          <w:highlight w:val="yellow"/>
+          <w:lang w:val="en-GB"/>
+        </w:rPr>
+      </w:pPr>
+      <w:r>
+        <w:rPr>
+          <w:highlight w:val="yellow"/>
+          <w:lang w:val="en-GB"/>
+        </w:rPr>
+        <w:t>Gallery</w:t>
+      </w:r>
+    </w:p>
+    <w:p>
+      <w:pPr>
+        <w:pStyle w:val="ListParagraph"/>
+        <w:numPr>
+          <w:ilvl w:val="2"/>
+          <w:numId w:val="6"/>
+        </w:numPr>
+        <w:rPr>
+          <w:highlight w:val="yellow"/>
+          <w:lang w:val="en-GB"/>
+        </w:rPr>
+      </w:pPr>
+      <w:r>
+        <w:rPr>
+          <w:highlight w:val="yellow"/>
+          <w:lang w:val="en-GB"/>
+        </w:rPr>
+        <w:t>Small tap</w:t>
+      </w:r>
+    </w:p>
+    <w:p>
+      <w:pPr>
+        <w:pStyle w:val="ListParagraph"/>
+        <w:rPr>
+          <w:highlight w:val="yellow"/>
           <w:lang w:val="en-GB"/>
         </w:rPr>
       </w:pPr>
@@ -1909,6 +3091,7 @@
         <w:rPr>
           <w:lang w:val="en-GB"/>
         </w:rPr>
+        <w:lastRenderedPageBreak/>
         <w:t>This simple design meant the icons to adhere to the colour scheme</w:t>
       </w:r>
     </w:p>
@@ -2053,15 +3236,536 @@
         <w:rPr>
           <w:lang w:val="en-GB"/>
         </w:rPr>
+        <w:softHyphen/>
+      </w:r>
+      <w:r>
+        <w:rPr>
+          <w:lang w:val="en-GB"/>
+        </w:rPr>
+        <w:t>Design Motivation</w:t>
+      </w:r>
+    </w:p>
+    <w:p>
+      <w:pPr>
+        <w:pStyle w:val="Heading3"/>
+        <w:rPr>
+          <w:lang w:val="en-GB"/>
+        </w:rPr>
+      </w:pPr>
+      <w:r>
+        <w:rPr>
+          <w:lang w:val="en-GB"/>
+        </w:rPr>
+        <w:t>What motivated your design?</w:t>
+      </w:r>
+    </w:p>
+    <w:p>
+      <w:pPr>
+        <w:pStyle w:val="ListParagraph"/>
+        <w:numPr>
+          <w:ilvl w:val="0"/>
+          <w:numId w:val="3"/>
+        </w:numPr>
+        <w:rPr>
+          <w:lang w:val="en-GB"/>
+        </w:rPr>
+      </w:pPr>
+      <w:r>
+        <w:rPr>
+          <w:lang w:val="en-GB"/>
+        </w:rPr>
+        <w:t>My design was motivated by my desire to ensure that all users could use the system effectively,</w:t>
+      </w:r>
+      <w:r>
+        <w:rPr>
+          <w:lang w:val="en-GB"/>
+        </w:rPr>
+        <w:t xml:space="preserve"> regardless of any disabilities that the user may </w:t>
+      </w:r>
+      <w:r>
+        <w:rPr>
+          <w:lang w:val="en-GB"/>
+        </w:rPr>
+        <w:t>withhold</w:t>
+      </w:r>
+    </w:p>
+    <w:p>
+      <w:pPr>
+        <w:pStyle w:val="Heading3"/>
+        <w:rPr>
+          <w:lang w:val="en-GB"/>
+        </w:rPr>
+      </w:pPr>
+      <w:r>
+        <w:rPr>
+          <w:lang w:val="en-GB"/>
+        </w:rPr>
+        <w:t>Describe any background research you did that informed your design- with examples?</w:t>
+      </w:r>
+    </w:p>
+    <w:p>
+      <w:pPr>
+        <w:pStyle w:val="ListParagraph"/>
+        <w:numPr>
+          <w:ilvl w:val="0"/>
+          <w:numId w:val="3"/>
+        </w:numPr>
+        <w:rPr>
+          <w:lang w:val="en-GB"/>
+        </w:rPr>
+      </w:pPr>
+      <w:r>
+        <w:rPr>
+          <w:lang w:val="en-GB"/>
+        </w:rPr>
+        <w:t>Research into kiosk functionality</w:t>
+      </w:r>
+    </w:p>
+    <w:p>
+      <w:pPr>
+        <w:pStyle w:val="ListParagraph"/>
+        <w:numPr>
+          <w:ilvl w:val="1"/>
+          <w:numId w:val="3"/>
+        </w:numPr>
+        <w:rPr>
+          <w:lang w:val="en-GB"/>
+        </w:rPr>
+      </w:pPr>
+      <w:r>
+        <w:rPr>
+          <w:lang w:val="en-GB"/>
+        </w:rPr>
+        <w:t>No complicated interactions, this meant that the system could not use a swipe for any maps or perhaps a pinch for a zoom in. This is something</w:t>
+      </w:r>
+      <w:r>
+        <w:rPr>
+          <w:lang w:val="en-GB"/>
+        </w:rPr>
+        <w:t xml:space="preserve"> that had to be implemented sepa</w:t>
+      </w:r>
+      <w:r>
+        <w:rPr>
+          <w:lang w:val="en-GB"/>
+        </w:rPr>
+        <w:t>rately</w:t>
+      </w:r>
+    </w:p>
+    <w:p>
+      <w:pPr>
+        <w:pStyle w:val="ListParagraph"/>
+        <w:numPr>
+          <w:ilvl w:val="0"/>
+          <w:numId w:val="3"/>
+        </w:numPr>
+        <w:rPr>
+          <w:lang w:val="en-GB"/>
+        </w:rPr>
+      </w:pPr>
+      <w:r>
+        <w:rPr>
+          <w:lang w:val="en-GB"/>
+        </w:rPr>
+        <w:t>Research into Animal Sanctuaries</w:t>
+      </w:r>
+    </w:p>
+    <w:p>
+      <w:pPr>
+        <w:pStyle w:val="ListParagraph"/>
+        <w:numPr>
+          <w:ilvl w:val="1"/>
+          <w:numId w:val="3"/>
+        </w:numPr>
+        <w:rPr>
+          <w:lang w:val="en-GB"/>
+        </w:rPr>
+      </w:pPr>
+      <w:r>
+        <w:rPr>
+          <w:lang w:val="en-GB"/>
+        </w:rPr>
+        <w:t>Sanctuary websites were clear on what information was available to user and how the user could get involved</w:t>
+      </w:r>
+    </w:p>
+    <w:p>
+      <w:pPr>
+        <w:pStyle w:val="Heading2"/>
+        <w:rPr>
+          <w:lang w:val="en-GB"/>
+        </w:rPr>
+      </w:pPr>
+      <w:r>
+        <w:rPr>
+          <w:lang w:val="en-GB"/>
+        </w:rPr>
+        <w:t>Design Critique</w:t>
+      </w:r>
+    </w:p>
+    <w:p>
+      <w:pPr>
+        <w:pStyle w:val="Heading3"/>
+        <w:rPr>
+          <w:lang w:val="en-GB"/>
+        </w:rPr>
+      </w:pPr>
+      <w:r>
+        <w:rPr>
+          <w:lang w:val="en-GB"/>
+        </w:rPr>
+        <w:t>Discuss the strengths of your system?</w:t>
+      </w:r>
+    </w:p>
+    <w:p>
+      <w:pPr>
+        <w:pStyle w:val="ListParagraph"/>
+        <w:numPr>
+          <w:ilvl w:val="0"/>
+          <w:numId w:val="3"/>
+        </w:numPr>
+        <w:rPr>
+          <w:lang w:val="en-GB"/>
+        </w:rPr>
+      </w:pPr>
+      <w:r>
+        <w:rPr>
+          <w:lang w:val="en-GB"/>
+        </w:rPr>
+        <w:t>Aesthetics</w:t>
+      </w:r>
+    </w:p>
+    <w:p>
+      <w:pPr>
+        <w:pStyle w:val="ListParagraph"/>
+        <w:numPr>
+          <w:ilvl w:val="1"/>
+          <w:numId w:val="3"/>
+        </w:numPr>
+        <w:rPr>
+          <w:lang w:val="en-GB"/>
+        </w:rPr>
+      </w:pPr>
+      <w:r>
+        <w:rPr>
+          <w:lang w:val="en-GB"/>
+        </w:rPr>
+        <w:t>Colour s</w:t>
+      </w:r>
+      <w:r>
+        <w:rPr>
+          <w:lang w:val="en-GB"/>
+        </w:rPr>
+        <w:t>cheme was excellently chosen, allowed for every page to be seen without any difficulty. Even for visually impaired users</w:t>
+      </w:r>
+    </w:p>
+    <w:p>
+      <w:pPr>
+        <w:pStyle w:val="ListParagraph"/>
+        <w:numPr>
+          <w:ilvl w:val="1"/>
+          <w:numId w:val="3"/>
+        </w:numPr>
+        <w:rPr>
+          <w:lang w:val="en-GB"/>
+        </w:rPr>
+      </w:pPr>
+      <w:r>
+        <w:rPr>
+          <w:lang w:val="en-GB"/>
+        </w:rPr>
+        <w:t>Icons are very well made, they provide a clear understand about where the button would redirect the user to</w:t>
+      </w:r>
+    </w:p>
+    <w:p>
+      <w:pPr>
+        <w:pStyle w:val="ListParagraph"/>
+        <w:numPr>
+          <w:ilvl w:val="0"/>
+          <w:numId w:val="3"/>
+        </w:numPr>
+        <w:rPr>
+          <w:lang w:val="en-GB"/>
+        </w:rPr>
+      </w:pPr>
+      <w:r>
+        <w:rPr>
+          <w:lang w:val="en-GB"/>
+        </w:rPr>
+        <w:t>Functionality</w:t>
+      </w:r>
+      <w:r>
+        <w:rPr>
+          <w:lang w:val="en-GB"/>
+        </w:rPr>
+        <w:t>/Availability</w:t>
+      </w:r>
+      <w:r>
+        <w:rPr>
+          <w:lang w:val="en-GB"/>
+        </w:rPr>
+        <w:t xml:space="preserve"> of Content</w:t>
+      </w:r>
+    </w:p>
+    <w:p>
+      <w:pPr>
+        <w:pStyle w:val="ListParagraph"/>
+        <w:numPr>
+          <w:ilvl w:val="1"/>
+          <w:numId w:val="3"/>
+        </w:numPr>
+        <w:rPr>
+          <w:lang w:val="en-GB"/>
+        </w:rPr>
+      </w:pPr>
+      <w:r>
+        <w:rPr>
+          <w:lang w:val="en-GB"/>
+        </w:rPr>
+        <w:t xml:space="preserve">Content of the pages </w:t>
+      </w:r>
+      <w:r>
+        <w:rPr>
+          <w:lang w:val="en-GB"/>
+        </w:rPr>
+        <w:t>were well-structured meaning information was easily accessible</w:t>
+      </w:r>
+    </w:p>
+    <w:p>
+      <w:pPr>
+        <w:pStyle w:val="ListParagraph"/>
+        <w:numPr>
+          <w:ilvl w:val="1"/>
+          <w:numId w:val="3"/>
+        </w:numPr>
+        <w:rPr>
+          <w:lang w:val="en-GB"/>
+        </w:rPr>
+      </w:pPr>
+      <w:r>
+        <w:rPr>
+          <w:lang w:val="en-GB"/>
+        </w:rPr>
+        <w:t xml:space="preserve">The information provided by the several pages were </w:t>
+      </w:r>
+      <w:r>
+        <w:rPr>
+          <w:lang w:val="en-GB"/>
+        </w:rPr>
+        <w:t xml:space="preserve">well suited to the page, meaning there was no areas which was unnecessary </w:t>
+      </w:r>
+    </w:p>
+    <w:p>
+      <w:pPr>
+        <w:pStyle w:val="ListParagraph"/>
+        <w:numPr>
+          <w:ilvl w:val="0"/>
+          <w:numId w:val="3"/>
+        </w:numPr>
+        <w:rPr>
+          <w:lang w:val="en-GB"/>
+        </w:rPr>
+      </w:pPr>
+      <w:r>
+        <w:rPr>
+          <w:lang w:val="en-GB"/>
+        </w:rPr>
+        <w:t>Structure of the System</w:t>
+      </w:r>
+    </w:p>
+    <w:p>
+      <w:pPr>
+        <w:pStyle w:val="ListParagraph"/>
+        <w:numPr>
+          <w:ilvl w:val="1"/>
+          <w:numId w:val="3"/>
+        </w:numPr>
+        <w:rPr>
+          <w:lang w:val="en-GB"/>
+        </w:rPr>
+      </w:pPr>
+      <w:r>
+        <w:rPr>
+          <w:lang w:val="en-GB"/>
+        </w:rPr>
+        <w:t>System followed a coherent structure in terms of sequence</w:t>
+      </w:r>
+    </w:p>
+    <w:p>
+      <w:pPr>
+        <w:pStyle w:val="ListParagraph"/>
+        <w:numPr>
+          <w:ilvl w:val="1"/>
+          <w:numId w:val="3"/>
+        </w:numPr>
+        <w:rPr>
+          <w:lang w:val="en-GB"/>
+        </w:rPr>
+      </w:pPr>
+      <w:r>
+        <w:rPr>
+          <w:lang w:val="en-GB"/>
+        </w:rPr>
+        <w:t>All the page</w:t>
+      </w:r>
+      <w:r>
+        <w:rPr>
+          <w:lang w:val="en-GB"/>
+        </w:rPr>
+        <w:t>s were laid out exceptionally, the user was well aware about where certain elements were</w:t>
+      </w:r>
+    </w:p>
+    <w:p>
+      <w:pPr>
+        <w:pStyle w:val="Heading3"/>
+        <w:rPr>
+          <w:lang w:val="en-GB"/>
+        </w:rPr>
+      </w:pPr>
+      <w:r>
+        <w:rPr>
+          <w:lang w:val="en-GB"/>
+        </w:rPr>
         <w:lastRenderedPageBreak/>
-        <w:softHyphen/>
-      </w:r>
-      <w:r>
-        <w:rPr>
-          <w:lang w:val="en-GB"/>
-        </w:rPr>
-        <w:t>Design Motivation</w:t>
-      </w:r>
+        <w:t>Discuss the weaknesses of your system?</w:t>
+      </w:r>
+    </w:p>
+    <w:p>
+      <w:pPr>
+        <w:pStyle w:val="ListParagraph"/>
+        <w:numPr>
+          <w:ilvl w:val="0"/>
+          <w:numId w:val="3"/>
+        </w:numPr>
+        <w:rPr>
+          <w:lang w:val="en-GB"/>
+        </w:rPr>
+      </w:pPr>
+      <w:r>
+        <w:rPr>
+          <w:lang w:val="en-GB"/>
+        </w:rPr>
+        <w:t>Creativity</w:t>
+      </w:r>
+    </w:p>
+    <w:p>
+      <w:pPr>
+        <w:pStyle w:val="ListParagraph"/>
+        <w:numPr>
+          <w:ilvl w:val="1"/>
+          <w:numId w:val="3"/>
+        </w:numPr>
+        <w:rPr>
+          <w:lang w:val="en-GB"/>
+        </w:rPr>
+      </w:pPr>
+      <w:r>
+        <w:rPr>
+          <w:lang w:val="en-GB"/>
+        </w:rPr>
+        <w:t xml:space="preserve">Some </w:t>
+      </w:r>
+      <w:r>
+        <w:rPr>
+          <w:lang w:val="en-GB"/>
+        </w:rPr>
+        <w:t>elements</w:t>
+      </w:r>
+      <w:r>
+        <w:rPr>
+          <w:lang w:val="en-GB"/>
+        </w:rPr>
+        <w:t xml:space="preserve"> lacked creat</w:t>
+      </w:r>
+      <w:r>
+        <w:rPr>
+          <w:lang w:val="en-GB"/>
+        </w:rPr>
+        <w:t>ivity in the design and functionality, for example the World Map</w:t>
+      </w:r>
+      <w:r>
+        <w:rPr>
+          <w:lang w:val="en-GB"/>
+        </w:rPr>
+        <w:t xml:space="preserve"> and the Upcoming Events</w:t>
+      </w:r>
+    </w:p>
+    <w:p>
+      <w:pPr>
+        <w:pStyle w:val="ListParagraph"/>
+        <w:numPr>
+          <w:ilvl w:val="0"/>
+          <w:numId w:val="3"/>
+        </w:numPr>
+        <w:rPr>
+          <w:lang w:val="en-GB"/>
+        </w:rPr>
+      </w:pPr>
+      <w:r>
+        <w:rPr>
+          <w:lang w:val="en-GB"/>
+        </w:rPr>
+        <w:t>Structure</w:t>
+      </w:r>
+    </w:p>
+    <w:p>
+      <w:pPr>
+        <w:pStyle w:val="ListParagraph"/>
+        <w:numPr>
+          <w:ilvl w:val="1"/>
+          <w:numId w:val="3"/>
+        </w:numPr>
+        <w:rPr>
+          <w:lang w:val="en-GB"/>
+        </w:rPr>
+      </w:pPr>
+      <w:r>
+        <w:rPr>
+          <w:lang w:val="en-GB"/>
+        </w:rPr>
+        <w:t>Although structure seemed to be very functional, it wasn’t very appealing on some pages as it appear very cluttered</w:t>
+      </w:r>
+    </w:p>
+    <w:p>
+      <w:pPr>
+        <w:pStyle w:val="ListParagraph"/>
+        <w:numPr>
+          <w:ilvl w:val="0"/>
+          <w:numId w:val="3"/>
+        </w:numPr>
+        <w:rPr>
+          <w:lang w:val="en-GB"/>
+        </w:rPr>
+      </w:pPr>
+      <w:r>
+        <w:rPr>
+          <w:lang w:val="en-GB"/>
+        </w:rPr>
+        <w:t>Text Orientated</w:t>
+      </w:r>
+    </w:p>
+    <w:p>
+      <w:pPr>
+        <w:pStyle w:val="ListParagraph"/>
+        <w:numPr>
+          <w:ilvl w:val="1"/>
+          <w:numId w:val="3"/>
+        </w:numPr>
+        <w:rPr>
+          <w:lang w:val="en-GB"/>
+        </w:rPr>
+      </w:pPr>
+      <w:r>
+        <w:rPr>
+          <w:lang w:val="en-GB"/>
+        </w:rPr>
+        <w:t>Some pages included a lot of text about how the interface should be interacted with</w:t>
+      </w:r>
+    </w:p>
+    <w:p>
+      <w:pPr>
+        <w:rPr>
+          <w:lang w:val="en-GB"/>
+        </w:rPr>
+      </w:pPr>
     </w:p>
     <w:p>
       <w:pPr>
@@ -2074,7 +3778,7 @@
         <w:rPr>
           <w:lang w:val="en-GB"/>
         </w:rPr>
-        <w:t>What motivated your design?</w:t>
+        <w:t>Discuss what improvements can be made?</w:t>
       </w:r>
     </w:p>
     <w:p>
@@ -2092,19 +3796,100 @@
         <w:rPr>
           <w:lang w:val="en-GB"/>
         </w:rPr>
-        <w:t>My design was motivated by my desire to ensure that all users could use the system effectively,</w:t>
-      </w:r>
-      <w:r>
-        <w:rPr>
-          <w:lang w:val="en-GB"/>
-        </w:rPr>
-        <w:t xml:space="preserve"> regardless of any disabilities that the user may </w:t>
-      </w:r>
-      <w:r>
-        <w:rPr>
-          <w:lang w:val="en-GB"/>
-        </w:rPr>
-        <w:t>withhold</w:t>
+        <w:t>Implement a sense of creativity in some of the elements</w:t>
+      </w:r>
+    </w:p>
+    <w:p>
+      <w:pPr>
+        <w:pStyle w:val="ListParagraph"/>
+        <w:numPr>
+          <w:ilvl w:val="1"/>
+          <w:numId w:val="3"/>
+        </w:numPr>
+        <w:rPr>
+          <w:lang w:val="en-GB"/>
+        </w:rPr>
+      </w:pPr>
+      <w:r>
+        <w:rPr>
+          <w:highlight w:val="yellow"/>
+          <w:lang w:val="en-GB"/>
+        </w:rPr>
+        <w:t>The World Map element could be better designed in terms of aesthetics</w:t>
+      </w:r>
+    </w:p>
+    <w:p>
+      <w:pPr>
+        <w:pStyle w:val="ListParagraph"/>
+        <w:numPr>
+          <w:ilvl w:val="1"/>
+          <w:numId w:val="3"/>
+        </w:numPr>
+        <w:rPr>
+          <w:lang w:val="en-GB"/>
+        </w:rPr>
+      </w:pPr>
+      <w:r>
+        <w:rPr>
+          <w:lang w:val="en-GB"/>
+        </w:rPr>
+        <w:t>The Getting Involved page looks boring, needed some bespoke features</w:t>
+      </w:r>
+    </w:p>
+    <w:p>
+      <w:pPr>
+        <w:pStyle w:val="ListParagraph"/>
+        <w:numPr>
+          <w:ilvl w:val="0"/>
+          <w:numId w:val="3"/>
+        </w:numPr>
+        <w:rPr>
+          <w:lang w:val="en-GB"/>
+        </w:rPr>
+      </w:pPr>
+      <w:r>
+        <w:rPr>
+          <w:lang w:val="en-GB"/>
+        </w:rPr>
+        <w:t>Reduce the amount of instructional text</w:t>
+      </w:r>
+    </w:p>
+    <w:p>
+      <w:pPr>
+        <w:pStyle w:val="ListParagraph"/>
+        <w:numPr>
+          <w:ilvl w:val="1"/>
+          <w:numId w:val="3"/>
+        </w:numPr>
+        <w:rPr>
+          <w:lang w:val="en-GB"/>
+        </w:rPr>
+      </w:pPr>
+      <w:r>
+        <w:rPr>
+          <w:lang w:val="en-GB"/>
+        </w:rPr>
+        <w:t>Some pages used too much text when trying to show the user what to do</w:t>
+      </w:r>
+    </w:p>
+    <w:p>
+      <w:pPr>
+        <w:pStyle w:val="ListParagraph"/>
+        <w:numPr>
+          <w:ilvl w:val="1"/>
+          <w:numId w:val="3"/>
+        </w:numPr>
+        <w:rPr>
+          <w:highlight w:val="yellow"/>
+          <w:lang w:val="en-GB"/>
+        </w:rPr>
+      </w:pPr>
+      <w:r>
+        <w:rPr>
+          <w:highlight w:val="yellow"/>
+          <w:lang w:val="en-GB"/>
+        </w:rPr>
+        <w:t>Could have implemented a help function instead to provide interaction detail</w:t>
       </w:r>
     </w:p>
     <w:p>
@@ -2118,7 +3903,7 @@
         <w:rPr>
           <w:lang w:val="en-GB"/>
         </w:rPr>
-        <w:t>Describe any background research you did that informed your design- with examples?</w:t>
+        <w:t>Discuss any decisions that you have made, that you may regret now and why?</w:t>
       </w:r>
     </w:p>
     <w:p>
@@ -2136,37 +3921,25 @@
         <w:rPr>
           <w:lang w:val="en-GB"/>
         </w:rPr>
-        <w:t>Research into kiosk functionality</w:t>
-      </w:r>
-    </w:p>
-    <w:p>
-      <w:pPr>
-        <w:pStyle w:val="ListParagraph"/>
-        <w:numPr>
-          <w:ilvl w:val="1"/>
-          <w:numId w:val="3"/>
-        </w:numPr>
-        <w:rPr>
-          <w:lang w:val="en-GB"/>
-        </w:rPr>
-      </w:pPr>
-      <w:r>
-        <w:rPr>
-          <w:lang w:val="en-GB"/>
-        </w:rPr>
-        <w:t>No complicated interactions, this meant that the system could not use a swipe for any maps or perhaps a pinch for a zoom in. This is something</w:t>
-      </w:r>
-      <w:r>
-        <w:rPr>
-          <w:lang w:val="en-GB"/>
-        </w:rPr>
-        <w:t xml:space="preserve"> that had to be implemented sepa</w:t>
-      </w:r>
-      <w:r>
-        <w:rPr>
-          <w:lang w:val="en-GB"/>
-        </w:rPr>
-        <w:t>rately</w:t>
+        <w:t>Space taken by Global Navigation Bar</w:t>
+      </w:r>
+    </w:p>
+    <w:p>
+      <w:pPr>
+        <w:pStyle w:val="ListParagraph"/>
+        <w:numPr>
+          <w:ilvl w:val="1"/>
+          <w:numId w:val="3"/>
+        </w:numPr>
+        <w:rPr>
+          <w:lang w:val="en-GB"/>
+        </w:rPr>
+      </w:pPr>
+      <w:r>
+        <w:rPr>
+          <w:lang w:val="en-GB"/>
+        </w:rPr>
+        <w:t>Consumed a lot of space within the page, reducing the amount of space allowed for the actual content of the page</w:t>
       </w:r>
     </w:p>
     <w:p>
@@ -2184,39 +3957,25 @@
         <w:rPr>
           <w:lang w:val="en-GB"/>
         </w:rPr>
-        <w:t>Research into Animal Sanctuaries</w:t>
-      </w:r>
-    </w:p>
-    <w:p>
-      <w:pPr>
-        <w:pStyle w:val="ListParagraph"/>
-        <w:numPr>
-          <w:ilvl w:val="1"/>
-          <w:numId w:val="3"/>
-        </w:numPr>
-        <w:rPr>
-          <w:lang w:val="en-GB"/>
-        </w:rPr>
-      </w:pPr>
-      <w:r>
-        <w:rPr>
-          <w:lang w:val="en-GB"/>
-        </w:rPr>
-        <w:t>Sanctuary websites were clear on what information was available to user and how the user could get involved</w:t>
-      </w:r>
-    </w:p>
-    <w:p>
-      <w:pPr>
-        <w:pStyle w:val="Heading2"/>
-        <w:rPr>
-          <w:lang w:val="en-GB"/>
-        </w:rPr>
-      </w:pPr>
-      <w:r>
-        <w:rPr>
-          <w:lang w:val="en-GB"/>
-        </w:rPr>
-        <w:t>Design Critique</w:t>
+        <w:t>The theme of layout</w:t>
+      </w:r>
+    </w:p>
+    <w:p>
+      <w:pPr>
+        <w:pStyle w:val="ListParagraph"/>
+        <w:numPr>
+          <w:ilvl w:val="1"/>
+          <w:numId w:val="3"/>
+        </w:numPr>
+        <w:rPr>
+          <w:lang w:val="en-GB"/>
+        </w:rPr>
+      </w:pPr>
+      <w:r>
+        <w:rPr>
+          <w:lang w:val="en-GB"/>
+        </w:rPr>
+        <w:t>The layout theme (white box for control panel, grey box for buttons) could have been aesthetically improved as it appears dull</w:t>
       </w:r>
     </w:p>
     <w:p>
@@ -2230,7 +3989,7 @@
         <w:rPr>
           <w:lang w:val="en-GB"/>
         </w:rPr>
-        <w:t>Discuss the strengths of your system?</w:t>
+        <w:t>Discuss how well your system meets the requirements?</w:t>
       </w:r>
     </w:p>
     <w:p>
@@ -2248,49 +4007,7 @@
         <w:rPr>
           <w:lang w:val="en-GB"/>
         </w:rPr>
-        <w:t>Aesthetics</w:t>
-      </w:r>
-    </w:p>
-    <w:p>
-      <w:pPr>
-        <w:pStyle w:val="ListParagraph"/>
-        <w:numPr>
-          <w:ilvl w:val="1"/>
-          <w:numId w:val="3"/>
-        </w:numPr>
-        <w:rPr>
-          <w:lang w:val="en-GB"/>
-        </w:rPr>
-      </w:pPr>
-      <w:r>
-        <w:rPr>
-          <w:lang w:val="en-GB"/>
-        </w:rPr>
-        <w:t>Colour s</w:t>
-      </w:r>
-      <w:r>
-        <w:rPr>
-          <w:lang w:val="en-GB"/>
-        </w:rPr>
-        <w:t>cheme was excellently chosen, allowed for every page to be seen without any difficulty. Even for visually impaired users</w:t>
-      </w:r>
-    </w:p>
-    <w:p>
-      <w:pPr>
-        <w:pStyle w:val="ListParagraph"/>
-        <w:numPr>
-          <w:ilvl w:val="1"/>
-          <w:numId w:val="3"/>
-        </w:numPr>
-        <w:rPr>
-          <w:lang w:val="en-GB"/>
-        </w:rPr>
-      </w:pPr>
-      <w:r>
-        <w:rPr>
-          <w:lang w:val="en-GB"/>
-        </w:rPr>
-        <w:t>Icons are very well made, they provide a clear understand about where the button would redirect the user to</w:t>
+        <w:t>Meets majority of the requirements well, while some have been well achieved and others have not</w:t>
       </w:r>
     </w:p>
     <w:p>
@@ -2308,67 +4025,191 @@
         <w:rPr>
           <w:lang w:val="en-GB"/>
         </w:rPr>
-        <w:t>Functionality</w:t>
-      </w:r>
-      <w:r>
-        <w:rPr>
-          <w:lang w:val="en-GB"/>
-        </w:rPr>
-        <w:t>/Availability</w:t>
-      </w:r>
-      <w:r>
-        <w:rPr>
-          <w:lang w:val="en-GB"/>
-        </w:rPr>
-        <w:t xml:space="preserve"> of Content</w:t>
-      </w:r>
-    </w:p>
-    <w:p>
-      <w:pPr>
-        <w:pStyle w:val="ListParagraph"/>
-        <w:numPr>
-          <w:ilvl w:val="1"/>
-          <w:numId w:val="3"/>
-        </w:numPr>
-        <w:rPr>
-          <w:lang w:val="en-GB"/>
-        </w:rPr>
-      </w:pPr>
-      <w:r>
-        <w:rPr>
-          <w:lang w:val="en-GB"/>
-        </w:rPr>
-        <w:t xml:space="preserve">Content of the pages </w:t>
-      </w:r>
-      <w:r>
-        <w:rPr>
-          <w:lang w:val="en-GB"/>
-        </w:rPr>
-        <w:t>were well-structured meaning information was easily accessible</w:t>
-      </w:r>
-    </w:p>
-    <w:p>
-      <w:pPr>
-        <w:pStyle w:val="ListParagraph"/>
-        <w:numPr>
-          <w:ilvl w:val="1"/>
-          <w:numId w:val="3"/>
-        </w:numPr>
-        <w:rPr>
-          <w:lang w:val="en-GB"/>
-        </w:rPr>
-      </w:pPr>
-      <w:r>
-        <w:rPr>
-          <w:lang w:val="en-GB"/>
-        </w:rPr>
-        <w:t xml:space="preserve">The information provided by the several pages were </w:t>
-      </w:r>
-      <w:r>
-        <w:rPr>
-          <w:lang w:val="en-GB"/>
-        </w:rPr>
-        <w:t xml:space="preserve">well suited to the page, meaning there was no areas which was unnecessary </w:t>
+        <w:t>Well achieved requirements</w:t>
+      </w:r>
+    </w:p>
+    <w:p>
+      <w:pPr>
+        <w:pStyle w:val="ListParagraph"/>
+        <w:numPr>
+          <w:ilvl w:val="1"/>
+          <w:numId w:val="3"/>
+        </w:numPr>
+        <w:rPr>
+          <w:highlight w:val="yellow"/>
+          <w:lang w:val="en-GB"/>
+        </w:rPr>
+      </w:pPr>
+      <w:r>
+        <w:rPr>
+          <w:highlight w:val="yellow"/>
+          <w:lang w:val="en-GB"/>
+        </w:rPr>
+        <w:t>Accessible and useable by all types of people with different capabilities</w:t>
+      </w:r>
+    </w:p>
+    <w:p>
+      <w:pPr>
+        <w:pStyle w:val="ListParagraph"/>
+        <w:numPr>
+          <w:ilvl w:val="1"/>
+          <w:numId w:val="3"/>
+        </w:numPr>
+        <w:rPr>
+          <w:highlight w:val="yellow"/>
+          <w:lang w:val="en-GB"/>
+        </w:rPr>
+      </w:pPr>
+      <w:r>
+        <w:rPr>
+          <w:highlight w:val="yellow"/>
+          <w:lang w:val="en-GB"/>
+        </w:rPr>
+        <w:t>Needs to be designed to allow users to navigate easily between aspects of functionality</w:t>
+      </w:r>
+    </w:p>
+    <w:p>
+      <w:pPr>
+        <w:pStyle w:val="ListParagraph"/>
+        <w:numPr>
+          <w:ilvl w:val="1"/>
+          <w:numId w:val="3"/>
+        </w:numPr>
+        <w:rPr>
+          <w:lang w:val="en-GB"/>
+        </w:rPr>
+      </w:pPr>
+      <w:r>
+        <w:rPr>
+          <w:lang w:val="en-GB"/>
+        </w:rPr>
+        <w:t>Sanctuary Parkland Map showing wolf areas, amenities and trail walks</w:t>
+      </w:r>
+    </w:p>
+    <w:p>
+      <w:pPr>
+        <w:pStyle w:val="ListParagraph"/>
+        <w:numPr>
+          <w:ilvl w:val="1"/>
+          <w:numId w:val="3"/>
+        </w:numPr>
+        <w:rPr>
+          <w:lang w:val="en-GB"/>
+        </w:rPr>
+      </w:pPr>
+      <w:r>
+        <w:rPr>
+          <w:lang w:val="en-GB"/>
+        </w:rPr>
+        <w:t>Provide clear information about the Sanctuary’s rules</w:t>
+      </w:r>
+    </w:p>
+    <w:p>
+      <w:pPr>
+        <w:pStyle w:val="ListParagraph"/>
+        <w:numPr>
+          <w:ilvl w:val="1"/>
+          <w:numId w:val="3"/>
+        </w:numPr>
+        <w:rPr>
+          <w:lang w:val="en-GB"/>
+        </w:rPr>
+      </w:pPr>
+      <w:r>
+        <w:rPr>
+          <w:lang w:val="en-GB"/>
+        </w:rPr>
+        <w:t>Interactive and Engaging information about the Sanctuary’s history</w:t>
+      </w:r>
+    </w:p>
+    <w:p>
+      <w:pPr>
+        <w:pStyle w:val="ListParagraph"/>
+        <w:numPr>
+          <w:ilvl w:val="1"/>
+          <w:numId w:val="3"/>
+        </w:numPr>
+        <w:rPr>
+          <w:lang w:val="en-GB"/>
+        </w:rPr>
+      </w:pPr>
+      <w:r>
+        <w:rPr>
+          <w:lang w:val="en-GB"/>
+        </w:rPr>
+        <w:t>Provide information about the Sanctuary such as its founder, size and upcoming events</w:t>
+      </w:r>
+    </w:p>
+    <w:p>
+      <w:pPr>
+        <w:pStyle w:val="ListParagraph"/>
+        <w:numPr>
+          <w:ilvl w:val="1"/>
+          <w:numId w:val="3"/>
+        </w:numPr>
+        <w:rPr>
+          <w:lang w:val="en-GB"/>
+        </w:rPr>
+      </w:pPr>
+      <w:r>
+        <w:rPr>
+          <w:lang w:val="en-GB"/>
+        </w:rPr>
+        <w:t>International wolf conservation partnerships</w:t>
+      </w:r>
+    </w:p>
+    <w:p>
+      <w:pPr>
+        <w:pStyle w:val="ListParagraph"/>
+        <w:numPr>
+          <w:ilvl w:val="1"/>
+          <w:numId w:val="3"/>
+        </w:numPr>
+        <w:rPr>
+          <w:lang w:val="en-GB"/>
+        </w:rPr>
+      </w:pPr>
+      <w:r>
+        <w:rPr>
+          <w:lang w:val="en-GB"/>
+        </w:rPr>
+        <w:t>Photo gallery of parkland and its inhabitants</w:t>
+      </w:r>
+    </w:p>
+    <w:p>
+      <w:pPr>
+        <w:pStyle w:val="ListParagraph"/>
+        <w:numPr>
+          <w:ilvl w:val="1"/>
+          <w:numId w:val="3"/>
+        </w:numPr>
+        <w:rPr>
+          <w:lang w:val="en-GB"/>
+        </w:rPr>
+      </w:pPr>
+      <w:r>
+        <w:rPr>
+          <w:lang w:val="en-GB"/>
+        </w:rPr>
+        <w:t>Educational programmes</w:t>
+      </w:r>
+    </w:p>
+    <w:p>
+      <w:pPr>
+        <w:pStyle w:val="ListParagraph"/>
+        <w:numPr>
+          <w:ilvl w:val="1"/>
+          <w:numId w:val="3"/>
+        </w:numPr>
+        <w:rPr>
+          <w:lang w:val="en-GB"/>
+        </w:rPr>
+      </w:pPr>
+      <w:r>
+        <w:rPr>
+          <w:lang w:val="en-GB"/>
+        </w:rPr>
+        <w:t>Research Programmes</w:t>
       </w:r>
     </w:p>
     <w:p>
@@ -2386,709 +4227,51 @@
         <w:rPr>
           <w:lang w:val="en-GB"/>
         </w:rPr>
-        <w:t>Structure of the System</w:t>
-      </w:r>
-    </w:p>
-    <w:p>
-      <w:pPr>
-        <w:pStyle w:val="ListParagraph"/>
-        <w:numPr>
-          <w:ilvl w:val="1"/>
-          <w:numId w:val="3"/>
-        </w:numPr>
-        <w:rPr>
-          <w:lang w:val="en-GB"/>
-        </w:rPr>
-      </w:pPr>
-      <w:r>
-        <w:rPr>
-          <w:lang w:val="en-GB"/>
-        </w:rPr>
-        <w:t>System followed a coherent structure in terms of sequence</w:t>
-      </w:r>
-    </w:p>
-    <w:p>
-      <w:pPr>
-        <w:pStyle w:val="ListParagraph"/>
-        <w:numPr>
-          <w:ilvl w:val="1"/>
-          <w:numId w:val="3"/>
-        </w:numPr>
-        <w:rPr>
-          <w:lang w:val="en-GB"/>
-        </w:rPr>
-      </w:pPr>
-      <w:r>
-        <w:rPr>
-          <w:lang w:val="en-GB"/>
-        </w:rPr>
-        <w:t>All the page</w:t>
-      </w:r>
-      <w:r>
-        <w:rPr>
-          <w:lang w:val="en-GB"/>
-        </w:rPr>
-        <w:t>s were laid out exceptionally, the user was well aware about where certain elements were</w:t>
-      </w:r>
-    </w:p>
-    <w:p>
-      <w:pPr>
-        <w:pStyle w:val="Heading3"/>
-        <w:rPr>
-          <w:lang w:val="en-GB"/>
-        </w:rPr>
-      </w:pPr>
-      <w:r>
-        <w:rPr>
-          <w:lang w:val="en-GB"/>
-        </w:rPr>
-        <w:t>Discuss the weaknesses of your system?</w:t>
-      </w:r>
-    </w:p>
-    <w:p>
-      <w:pPr>
-        <w:pStyle w:val="ListParagraph"/>
-        <w:numPr>
-          <w:ilvl w:val="0"/>
-          <w:numId w:val="3"/>
-        </w:numPr>
-        <w:rPr>
-          <w:lang w:val="en-GB"/>
-        </w:rPr>
-      </w:pPr>
-      <w:r>
-        <w:rPr>
-          <w:lang w:val="en-GB"/>
-        </w:rPr>
-        <w:t>Creativity</w:t>
-      </w:r>
-    </w:p>
-    <w:p>
-      <w:pPr>
-        <w:pStyle w:val="ListParagraph"/>
-        <w:numPr>
-          <w:ilvl w:val="1"/>
-          <w:numId w:val="3"/>
-        </w:numPr>
-        <w:rPr>
-          <w:lang w:val="en-GB"/>
-        </w:rPr>
-      </w:pPr>
-      <w:r>
-        <w:rPr>
-          <w:lang w:val="en-GB"/>
-        </w:rPr>
-        <w:t xml:space="preserve">Some </w:t>
-      </w:r>
-      <w:r>
-        <w:rPr>
-          <w:lang w:val="en-GB"/>
-        </w:rPr>
-        <w:t>elements</w:t>
-      </w:r>
-      <w:r>
-        <w:rPr>
-          <w:lang w:val="en-GB"/>
-        </w:rPr>
-        <w:t xml:space="preserve"> lacked creat</w:t>
-      </w:r>
-      <w:r>
-        <w:rPr>
-          <w:lang w:val="en-GB"/>
-        </w:rPr>
-        <w:t>ivity in the design and functionality, for example the World Map</w:t>
-      </w:r>
-      <w:r>
-        <w:rPr>
-          <w:lang w:val="en-GB"/>
-        </w:rPr>
-        <w:t xml:space="preserve"> and the Upcoming Events</w:t>
-      </w:r>
-    </w:p>
-    <w:p>
-      <w:pPr>
-        <w:pStyle w:val="ListParagraph"/>
-        <w:numPr>
-          <w:ilvl w:val="0"/>
-          <w:numId w:val="3"/>
-        </w:numPr>
-        <w:rPr>
-          <w:lang w:val="en-GB"/>
-        </w:rPr>
-      </w:pPr>
-      <w:r>
-        <w:rPr>
-          <w:lang w:val="en-GB"/>
-        </w:rPr>
-        <w:t>Structure</w:t>
-      </w:r>
-    </w:p>
-    <w:p>
-      <w:pPr>
-        <w:pStyle w:val="ListParagraph"/>
-        <w:numPr>
-          <w:ilvl w:val="1"/>
-          <w:numId w:val="3"/>
-        </w:numPr>
-        <w:rPr>
-          <w:lang w:val="en-GB"/>
-        </w:rPr>
-      </w:pPr>
-      <w:r>
-        <w:rPr>
-          <w:lang w:val="en-GB"/>
-        </w:rPr>
-        <w:t>Although structure seemed to be very functional, it wasn’t very appealing on some pages as it appear very cluttered</w:t>
-      </w:r>
-    </w:p>
-    <w:p>
-      <w:pPr>
-        <w:pStyle w:val="ListParagraph"/>
-        <w:numPr>
-          <w:ilvl w:val="0"/>
-          <w:numId w:val="3"/>
-        </w:numPr>
-        <w:rPr>
-          <w:lang w:val="en-GB"/>
-        </w:rPr>
-      </w:pPr>
-      <w:r>
-        <w:rPr>
-          <w:lang w:val="en-GB"/>
-        </w:rPr>
-        <w:t>Text Orientated</w:t>
-      </w:r>
-    </w:p>
-    <w:p>
-      <w:pPr>
-        <w:pStyle w:val="ListParagraph"/>
-        <w:numPr>
-          <w:ilvl w:val="1"/>
-          <w:numId w:val="3"/>
-        </w:numPr>
-        <w:rPr>
-          <w:lang w:val="en-GB"/>
-        </w:rPr>
-      </w:pPr>
-      <w:r>
-        <w:rPr>
-          <w:lang w:val="en-GB"/>
-        </w:rPr>
-        <w:t>Some pages included a lot of text about how the interface should be interacted with</w:t>
-      </w:r>
-    </w:p>
-    <w:p>
-      <w:pPr>
-        <w:rPr>
-          <w:lang w:val="en-GB"/>
-        </w:rPr>
-      </w:pPr>
-    </w:p>
-    <w:p>
-      <w:pPr>
-        <w:pStyle w:val="Heading3"/>
-        <w:rPr>
-          <w:lang w:val="en-GB"/>
-        </w:rPr>
-      </w:pPr>
-      <w:r>
-        <w:rPr>
+        <w:t>Achievements which have not been met appropriately</w:t>
+      </w:r>
+    </w:p>
+    <w:p>
+      <w:pPr>
+        <w:pStyle w:val="ListParagraph"/>
+        <w:numPr>
+          <w:ilvl w:val="1"/>
+          <w:numId w:val="3"/>
+        </w:numPr>
+        <w:rPr>
+          <w:lang w:val="en-GB"/>
+        </w:rPr>
+      </w:pPr>
+      <w:r>
+        <w:rPr>
+          <w:lang w:val="en-GB"/>
+        </w:rPr>
+        <w:t>Deliver engaging information to the user</w:t>
+      </w:r>
+      <w:r>
+        <w:rPr>
+          <w:lang w:val="en-GB"/>
+        </w:rPr>
+        <w:t>s</w:t>
+      </w:r>
+    </w:p>
+    <w:p>
+      <w:pPr>
+        <w:pStyle w:val="ListParagraph"/>
+        <w:numPr>
+          <w:ilvl w:val="1"/>
+          <w:numId w:val="3"/>
+        </w:numPr>
+        <w:rPr>
+          <w:highlight w:val="yellow"/>
+          <w:lang w:val="en-GB"/>
+        </w:rPr>
+      </w:pPr>
+      <w:r>
+        <w:rPr>
+          <w:highlight w:val="yellow"/>
           <w:lang w:val="en-GB"/>
         </w:rPr>
         <w:lastRenderedPageBreak/>
-        <w:t>Discuss what improvements can be made?</w:t>
-      </w:r>
-    </w:p>
-    <w:p>
-      <w:pPr>
-        <w:pStyle w:val="ListParagraph"/>
-        <w:numPr>
-          <w:ilvl w:val="0"/>
-          <w:numId w:val="3"/>
-        </w:numPr>
-        <w:rPr>
-          <w:lang w:val="en-GB"/>
-        </w:rPr>
-      </w:pPr>
-      <w:r>
-        <w:rPr>
-          <w:lang w:val="en-GB"/>
-        </w:rPr>
-        <w:t>Implement a sense of creativity in some of the elements</w:t>
-      </w:r>
-    </w:p>
-    <w:p>
-      <w:pPr>
-        <w:pStyle w:val="ListParagraph"/>
-        <w:numPr>
-          <w:ilvl w:val="1"/>
-          <w:numId w:val="3"/>
-        </w:numPr>
-        <w:rPr>
-          <w:lang w:val="en-GB"/>
-        </w:rPr>
-      </w:pPr>
-      <w:r>
-        <w:rPr>
-          <w:highlight w:val="yellow"/>
-          <w:lang w:val="en-GB"/>
-        </w:rPr>
-        <w:t>The World Map element could be better designed in terms of aesthetics</w:t>
-      </w:r>
-    </w:p>
-    <w:p>
-      <w:pPr>
-        <w:pStyle w:val="ListParagraph"/>
-        <w:numPr>
-          <w:ilvl w:val="1"/>
-          <w:numId w:val="3"/>
-        </w:numPr>
-        <w:rPr>
-          <w:lang w:val="en-GB"/>
-        </w:rPr>
-      </w:pPr>
-      <w:r>
-        <w:rPr>
-          <w:lang w:val="en-GB"/>
-        </w:rPr>
-        <w:t>The Getting Involved page looks boring, needed some bespoke features</w:t>
-      </w:r>
-    </w:p>
-    <w:p>
-      <w:pPr>
-        <w:pStyle w:val="ListParagraph"/>
-        <w:numPr>
-          <w:ilvl w:val="0"/>
-          <w:numId w:val="3"/>
-        </w:numPr>
-        <w:rPr>
-          <w:lang w:val="en-GB"/>
-        </w:rPr>
-      </w:pPr>
-      <w:r>
-        <w:rPr>
-          <w:lang w:val="en-GB"/>
-        </w:rPr>
-        <w:t>Reduce the amount of instructional text</w:t>
-      </w:r>
-    </w:p>
-    <w:p>
-      <w:pPr>
-        <w:pStyle w:val="ListParagraph"/>
-        <w:numPr>
-          <w:ilvl w:val="1"/>
-          <w:numId w:val="3"/>
-        </w:numPr>
-        <w:rPr>
-          <w:lang w:val="en-GB"/>
-        </w:rPr>
-      </w:pPr>
-      <w:r>
-        <w:rPr>
-          <w:lang w:val="en-GB"/>
-        </w:rPr>
-        <w:t>Some pages used too much text when trying to show the user what to do</w:t>
-      </w:r>
-    </w:p>
-    <w:p>
-      <w:pPr>
-        <w:pStyle w:val="ListParagraph"/>
-        <w:numPr>
-          <w:ilvl w:val="1"/>
-          <w:numId w:val="3"/>
-        </w:numPr>
-        <w:rPr>
-          <w:highlight w:val="yellow"/>
-          <w:lang w:val="en-GB"/>
-        </w:rPr>
-      </w:pPr>
-      <w:r>
-        <w:rPr>
-          <w:highlight w:val="yellow"/>
-          <w:lang w:val="en-GB"/>
-        </w:rPr>
-        <w:t>Could have implemented a help function instead to provide interaction detail</w:t>
-      </w:r>
-    </w:p>
-    <w:p>
-      <w:pPr>
-        <w:pStyle w:val="Heading3"/>
-        <w:rPr>
-          <w:lang w:val="en-GB"/>
-        </w:rPr>
-      </w:pPr>
-      <w:r>
-        <w:rPr>
-          <w:lang w:val="en-GB"/>
-        </w:rPr>
-        <w:t>Discuss any decisions that you have made, that you may regret now and why?</w:t>
-      </w:r>
-    </w:p>
-    <w:p>
-      <w:pPr>
-        <w:pStyle w:val="ListParagraph"/>
-        <w:numPr>
-          <w:ilvl w:val="0"/>
-          <w:numId w:val="3"/>
-        </w:numPr>
-        <w:rPr>
-          <w:lang w:val="en-GB"/>
-        </w:rPr>
-      </w:pPr>
-      <w:r>
-        <w:rPr>
-          <w:lang w:val="en-GB"/>
-        </w:rPr>
-        <w:t>Space taken by Global Navigation Bar</w:t>
-      </w:r>
-    </w:p>
-    <w:p>
-      <w:pPr>
-        <w:pStyle w:val="ListParagraph"/>
-        <w:numPr>
-          <w:ilvl w:val="1"/>
-          <w:numId w:val="3"/>
-        </w:numPr>
-        <w:rPr>
-          <w:lang w:val="en-GB"/>
-        </w:rPr>
-      </w:pPr>
-      <w:r>
-        <w:rPr>
-          <w:lang w:val="en-GB"/>
-        </w:rPr>
-        <w:t>Consumed a lot of space within the page, reducing the amount of space allowed for the actual content of the page</w:t>
-      </w:r>
-    </w:p>
-    <w:p>
-      <w:pPr>
-        <w:pStyle w:val="ListParagraph"/>
-        <w:numPr>
-          <w:ilvl w:val="0"/>
-          <w:numId w:val="3"/>
-        </w:numPr>
-        <w:rPr>
-          <w:lang w:val="en-GB"/>
-        </w:rPr>
-      </w:pPr>
-      <w:r>
-        <w:rPr>
-          <w:lang w:val="en-GB"/>
-        </w:rPr>
-        <w:t>The theme of layout</w:t>
-      </w:r>
-    </w:p>
-    <w:p>
-      <w:pPr>
-        <w:pStyle w:val="ListParagraph"/>
-        <w:numPr>
-          <w:ilvl w:val="1"/>
-          <w:numId w:val="3"/>
-        </w:numPr>
-        <w:rPr>
-          <w:lang w:val="en-GB"/>
-        </w:rPr>
-      </w:pPr>
-      <w:r>
-        <w:rPr>
-          <w:lang w:val="en-GB"/>
-        </w:rPr>
-        <w:t>The layout theme (white box for control panel, grey box for buttons) could have been aesthetically improved as it appears dull</w:t>
-      </w:r>
-    </w:p>
-    <w:p>
-      <w:pPr>
-        <w:pStyle w:val="Heading3"/>
-        <w:rPr>
-          <w:lang w:val="en-GB"/>
-        </w:rPr>
-      </w:pPr>
-      <w:r>
-        <w:rPr>
-          <w:lang w:val="en-GB"/>
-        </w:rPr>
-        <w:t>Discuss how well your system meets the requirements?</w:t>
-      </w:r>
-    </w:p>
-    <w:p>
-      <w:pPr>
-        <w:pStyle w:val="ListParagraph"/>
-        <w:numPr>
-          <w:ilvl w:val="0"/>
-          <w:numId w:val="3"/>
-        </w:numPr>
-        <w:rPr>
-          <w:lang w:val="en-GB"/>
-        </w:rPr>
-      </w:pPr>
-      <w:r>
-        <w:rPr>
-          <w:lang w:val="en-GB"/>
-        </w:rPr>
-        <w:t>Meets majority of the requirements well, while some have been well achieved and others have not</w:t>
-      </w:r>
-    </w:p>
-    <w:p>
-      <w:pPr>
-        <w:pStyle w:val="ListParagraph"/>
-        <w:numPr>
-          <w:ilvl w:val="0"/>
-          <w:numId w:val="3"/>
-        </w:numPr>
-        <w:rPr>
-          <w:lang w:val="en-GB"/>
-        </w:rPr>
-      </w:pPr>
-      <w:r>
-        <w:rPr>
-          <w:lang w:val="en-GB"/>
-        </w:rPr>
-        <w:t>Well achieved requirements</w:t>
-      </w:r>
-    </w:p>
-    <w:p>
-      <w:pPr>
-        <w:pStyle w:val="ListParagraph"/>
-        <w:numPr>
-          <w:ilvl w:val="1"/>
-          <w:numId w:val="3"/>
-        </w:numPr>
-        <w:rPr>
-          <w:highlight w:val="yellow"/>
-          <w:lang w:val="en-GB"/>
-        </w:rPr>
-      </w:pPr>
-      <w:r>
-        <w:rPr>
-          <w:highlight w:val="yellow"/>
-          <w:lang w:val="en-GB"/>
-        </w:rPr>
-        <w:t>Accessible and useable by all types of people with different capabilities</w:t>
-      </w:r>
-    </w:p>
-    <w:p>
-      <w:pPr>
-        <w:pStyle w:val="ListParagraph"/>
-        <w:numPr>
-          <w:ilvl w:val="1"/>
-          <w:numId w:val="3"/>
-        </w:numPr>
-        <w:rPr>
-          <w:highlight w:val="yellow"/>
-          <w:lang w:val="en-GB"/>
-        </w:rPr>
-      </w:pPr>
-      <w:r>
-        <w:rPr>
-          <w:highlight w:val="yellow"/>
-          <w:lang w:val="en-GB"/>
-        </w:rPr>
-        <w:t>Needs to be designed to allow users to navigate easily between aspects of functionality</w:t>
-      </w:r>
-    </w:p>
-    <w:p>
-      <w:pPr>
-        <w:pStyle w:val="ListParagraph"/>
-        <w:numPr>
-          <w:ilvl w:val="1"/>
-          <w:numId w:val="3"/>
-        </w:numPr>
-        <w:rPr>
-          <w:lang w:val="en-GB"/>
-        </w:rPr>
-      </w:pPr>
-      <w:r>
-        <w:rPr>
-          <w:lang w:val="en-GB"/>
-        </w:rPr>
-        <w:t>Sanctuary Parkland Map showing wolf areas, amenities and trail walks</w:t>
-      </w:r>
-    </w:p>
-    <w:p>
-      <w:pPr>
-        <w:pStyle w:val="ListParagraph"/>
-        <w:numPr>
-          <w:ilvl w:val="1"/>
-          <w:numId w:val="3"/>
-        </w:numPr>
-        <w:rPr>
-          <w:lang w:val="en-GB"/>
-        </w:rPr>
-      </w:pPr>
-      <w:r>
-        <w:rPr>
-          <w:lang w:val="en-GB"/>
-        </w:rPr>
-        <w:t>Provide clear information about the Sanctuary’s rules</w:t>
-      </w:r>
-    </w:p>
-    <w:p>
-      <w:pPr>
-        <w:pStyle w:val="ListParagraph"/>
-        <w:numPr>
-          <w:ilvl w:val="1"/>
-          <w:numId w:val="3"/>
-        </w:numPr>
-        <w:rPr>
-          <w:lang w:val="en-GB"/>
-        </w:rPr>
-      </w:pPr>
-      <w:r>
-        <w:rPr>
-          <w:lang w:val="en-GB"/>
-        </w:rPr>
-        <w:t>Interactive and Engaging information about the Sanctuary’s history</w:t>
-      </w:r>
-    </w:p>
-    <w:p>
-      <w:pPr>
-        <w:pStyle w:val="ListParagraph"/>
-        <w:numPr>
-          <w:ilvl w:val="1"/>
-          <w:numId w:val="3"/>
-        </w:numPr>
-        <w:rPr>
-          <w:lang w:val="en-GB"/>
-        </w:rPr>
-      </w:pPr>
-      <w:r>
-        <w:rPr>
-          <w:lang w:val="en-GB"/>
-        </w:rPr>
-        <w:t>Provide information about the Sanctuary such as its founder, size and upcoming events</w:t>
-      </w:r>
-    </w:p>
-    <w:p>
-      <w:pPr>
-        <w:pStyle w:val="ListParagraph"/>
-        <w:numPr>
-          <w:ilvl w:val="1"/>
-          <w:numId w:val="3"/>
-        </w:numPr>
-        <w:rPr>
-          <w:lang w:val="en-GB"/>
-        </w:rPr>
-      </w:pPr>
-      <w:r>
-        <w:rPr>
-          <w:lang w:val="en-GB"/>
-        </w:rPr>
-        <w:t>International wolf conservation partnerships</w:t>
-      </w:r>
-    </w:p>
-    <w:p>
-      <w:pPr>
-        <w:pStyle w:val="ListParagraph"/>
-        <w:numPr>
-          <w:ilvl w:val="1"/>
-          <w:numId w:val="3"/>
-        </w:numPr>
-        <w:rPr>
-          <w:lang w:val="en-GB"/>
-        </w:rPr>
-      </w:pPr>
-      <w:r>
-        <w:rPr>
-          <w:lang w:val="en-GB"/>
-        </w:rPr>
-        <w:t>Photo gallery of parkland and its inhabitants</w:t>
-      </w:r>
-    </w:p>
-    <w:p>
-      <w:pPr>
-        <w:pStyle w:val="ListParagraph"/>
-        <w:numPr>
-          <w:ilvl w:val="1"/>
-          <w:numId w:val="3"/>
-        </w:numPr>
-        <w:rPr>
-          <w:lang w:val="en-GB"/>
-        </w:rPr>
-      </w:pPr>
-      <w:r>
-        <w:rPr>
-          <w:lang w:val="en-GB"/>
-        </w:rPr>
-        <w:t>Educational programmes</w:t>
-      </w:r>
-    </w:p>
-    <w:p>
-      <w:pPr>
-        <w:pStyle w:val="ListParagraph"/>
-        <w:numPr>
-          <w:ilvl w:val="1"/>
-          <w:numId w:val="3"/>
-        </w:numPr>
-        <w:rPr>
-          <w:lang w:val="en-GB"/>
-        </w:rPr>
-      </w:pPr>
-      <w:r>
-        <w:rPr>
-          <w:lang w:val="en-GB"/>
-        </w:rPr>
-        <w:t>Research Programmes</w:t>
-      </w:r>
-    </w:p>
-    <w:p>
-      <w:pPr>
-        <w:pStyle w:val="ListParagraph"/>
-        <w:numPr>
-          <w:ilvl w:val="0"/>
-          <w:numId w:val="3"/>
-        </w:numPr>
-        <w:rPr>
-          <w:lang w:val="en-GB"/>
-        </w:rPr>
-      </w:pPr>
-      <w:r>
-        <w:rPr>
-          <w:lang w:val="en-GB"/>
-        </w:rPr>
-        <w:t>Achievements which have not been met appropriately</w:t>
-      </w:r>
-    </w:p>
-    <w:p>
-      <w:pPr>
-        <w:pStyle w:val="ListParagraph"/>
-        <w:numPr>
-          <w:ilvl w:val="1"/>
-          <w:numId w:val="3"/>
-        </w:numPr>
-        <w:rPr>
-          <w:lang w:val="en-GB"/>
-        </w:rPr>
-      </w:pPr>
-      <w:r>
-        <w:rPr>
-          <w:lang w:val="en-GB"/>
-        </w:rPr>
-        <w:t>Deliver engaging information to the user</w:t>
-      </w:r>
-      <w:r>
-        <w:rPr>
-          <w:lang w:val="en-GB"/>
-        </w:rPr>
-        <w:t>s</w:t>
-      </w:r>
-    </w:p>
-    <w:p>
-      <w:pPr>
-        <w:pStyle w:val="ListParagraph"/>
-        <w:numPr>
-          <w:ilvl w:val="1"/>
-          <w:numId w:val="3"/>
-        </w:numPr>
-        <w:rPr>
-          <w:highlight w:val="yellow"/>
-          <w:lang w:val="en-GB"/>
-        </w:rPr>
-      </w:pPr>
-      <w:r>
-        <w:rPr>
-          <w:highlight w:val="yellow"/>
-          <w:lang w:val="en-GB"/>
-        </w:rPr>
         <w:t>Engaging and Interactive world map showing locations and populations</w:t>
       </w:r>
     </w:p>
@@ -3682,7 +4865,7 @@
         <w:ind w:left="2880" w:hanging="360"/>
       </w:pPr>
     </w:lvl>
-    <w:lvl w:ilvl="4" w:tplc="04090019" w:tentative="1">
+    <w:lvl w:ilvl="4" w:tplc="04090019">
       <w:start w:val="1"/>
       <w:numFmt w:val="lowerLetter"/>
       <w:lvlText w:val="%5."/>

</xml_diff>

<commit_message>
Completed Presentation & Module
</commit_message>
<xml_diff>
--- a/Submissions/App Demonstration/App Demonstration Notes.docx
+++ b/Submissions/App Demonstration/App Demonstration Notes.docx
@@ -41,11 +41,13 @@
           <w:numId w:val="7"/>
         </w:numPr>
         <w:rPr>
-          <w:lang w:val="en-GB"/>
-        </w:rPr>
-      </w:pPr>
-      <w:r>
-        <w:rPr>
+          <w:highlight w:val="green"/>
+          <w:lang w:val="en-GB"/>
+        </w:rPr>
+      </w:pPr>
+      <w:r>
+        <w:rPr>
+          <w:highlight w:val="green"/>
           <w:lang w:val="en-GB"/>
         </w:rPr>
         <w:t>Increase size of font within Android Studio, so Tony can see the code</w:t>
@@ -59,11 +61,13 @@
           <w:numId w:val="7"/>
         </w:numPr>
         <w:rPr>
-          <w:lang w:val="en-GB"/>
-        </w:rPr>
-      </w:pPr>
-      <w:r>
-        <w:rPr>
+          <w:highlight w:val="green"/>
+          <w:lang w:val="en-GB"/>
+        </w:rPr>
+      </w:pPr>
+      <w:r>
+        <w:rPr>
+          <w:highlight w:val="green"/>
           <w:lang w:val="en-GB"/>
         </w:rPr>
         <w:t>WAS ORIGINALLY IN SETTINGS -&gt; EDITOR -&gt; FONT</w:t>
@@ -77,32 +81,16 @@
           <w:numId w:val="7"/>
         </w:numPr>
         <w:rPr>
-          <w:lang w:val="en-GB"/>
-        </w:rPr>
-      </w:pPr>
-      <w:r>
-        <w:rPr>
+          <w:highlight w:val="green"/>
+          <w:lang w:val="en-GB"/>
+        </w:rPr>
+      </w:pPr>
+      <w:r>
+        <w:rPr>
+          <w:highlight w:val="green"/>
           <w:lang w:val="en-GB"/>
         </w:rPr>
         <w:t>ORIGINAL SIZE: 13</w:t>
-      </w:r>
-    </w:p>
-    <w:p>
-      <w:pPr>
-        <w:pStyle w:val="ListParagraph"/>
-        <w:numPr>
-          <w:ilvl w:val="2"/>
-          <w:numId w:val="7"/>
-        </w:numPr>
-        <w:rPr>
-          <w:lang w:val="en-GB"/>
-        </w:rPr>
-      </w:pPr>
-      <w:r>
-        <w:rPr>
-          <w:lang w:val="en-GB"/>
-        </w:rPr>
-        <w:t>NEW SIZE: 15</w:t>
       </w:r>
     </w:p>
     <w:p>
@@ -131,23 +119,17 @@
           <w:numId w:val="7"/>
         </w:numPr>
         <w:rPr>
-          <w:lang w:val="en-GB"/>
-        </w:rPr>
-      </w:pPr>
-      <w:r>
-        <w:rPr>
-          <w:lang w:val="en-GB"/>
-        </w:rPr>
-        <w:t xml:space="preserve">Reload Memori with preset data and uncheck populate in </w:t>
-      </w:r>
-      <w:proofErr w:type="spellStart"/>
-      <w:r>
-        <w:rPr>
-          <w:lang w:val="en-GB"/>
-        </w:rPr>
-        <w:t>HolidayRoomDB</w:t>
-      </w:r>
-      <w:proofErr w:type="spellEnd"/>
+          <w:highlight w:val="green"/>
+          <w:lang w:val="en-GB"/>
+        </w:rPr>
+      </w:pPr>
+      <w:r>
+        <w:rPr>
+          <w:highlight w:val="green"/>
+          <w:lang w:val="en-GB"/>
+        </w:rPr>
+        <w:t>Reload Memori with preset data and uncheck populate in HolidayRoomDB</w:t>
+      </w:r>
     </w:p>
     <w:p>
       <w:pPr>
@@ -792,25 +774,25 @@
         <w:rPr>
           <w:lang w:val="en-GB"/>
         </w:rPr>
+        <w:t>Filter By Date</w:t>
+      </w:r>
+    </w:p>
+    <w:p>
+      <w:pPr>
+        <w:pStyle w:val="ListParagraph"/>
+        <w:numPr>
+          <w:ilvl w:val="3"/>
+          <w:numId w:val="6"/>
+        </w:numPr>
+        <w:rPr>
+          <w:lang w:val="en-GB"/>
+        </w:rPr>
+      </w:pPr>
+      <w:r>
+        <w:rPr>
+          <w:lang w:val="en-GB"/>
+        </w:rPr>
         <w:lastRenderedPageBreak/>
-        <w:t>Filter By Date</w:t>
-      </w:r>
-    </w:p>
-    <w:p>
-      <w:pPr>
-        <w:pStyle w:val="ListParagraph"/>
-        <w:numPr>
-          <w:ilvl w:val="3"/>
-          <w:numId w:val="6"/>
-        </w:numPr>
-        <w:rPr>
-          <w:lang w:val="en-GB"/>
-        </w:rPr>
-      </w:pPr>
-      <w:r>
-        <w:rPr>
-          <w:lang w:val="en-GB"/>
-        </w:rPr>
         <w:t>Between a specific date</w:t>
       </w:r>
     </w:p>
@@ -1547,7 +1529,6 @@
         <w:rPr>
           <w:lang w:val="en-GB"/>
         </w:rPr>
-        <w:lastRenderedPageBreak/>
         <w:t>Title</w:t>
       </w:r>
     </w:p>
@@ -1566,6 +1547,7 @@
         <w:rPr>
           <w:lang w:val="en-GB"/>
         </w:rPr>
+        <w:lastRenderedPageBreak/>
         <w:t>Area of functionality</w:t>
       </w:r>
     </w:p>
@@ -1846,7 +1828,13 @@
         <w:rPr>
           <w:lang w:val="en-GB"/>
         </w:rPr>
-        <w:t xml:space="preserve"> displayed in a dark blue colour</w:t>
+        <w:t xml:space="preserve"> displayed in a dark </w:t>
+      </w:r>
+      <w:r>
+        <w:rPr>
+          <w:lang w:val="en-GB"/>
+        </w:rPr>
+        <w:t>blue colour</w:t>
       </w:r>
     </w:p>
     <w:p>
@@ -1895,20 +1883,17 @@
           <w:numId w:val="10"/>
         </w:numPr>
         <w:rPr>
-          <w:highlight w:val="yellow"/>
-          <w:lang w:val="en-GB"/>
-        </w:rPr>
-      </w:pPr>
-      <w:r>
-        <w:rPr>
-          <w:highlight w:val="yellow"/>
+          <w:lang w:val="en-GB"/>
+        </w:rPr>
+      </w:pPr>
+      <w:r>
+        <w:rPr>
           <w:lang w:val="en-GB"/>
         </w:rPr>
         <w:t>In my opinion, p</w:t>
       </w:r>
       <w:r>
         <w:rPr>
-          <w:highlight w:val="yellow"/>
           <w:lang w:val="en-GB"/>
         </w:rPr>
         <w:t>ractically all of the requirements have been met</w:t>
@@ -1922,23 +1907,20 @@
           <w:numId w:val="10"/>
         </w:numPr>
         <w:rPr>
-          <w:highlight w:val="yellow"/>
-          <w:lang w:val="en-GB"/>
-        </w:rPr>
-      </w:pPr>
-      <w:r>
-        <w:rPr>
-          <w:highlight w:val="yellow"/>
-          <w:lang w:val="en-GB"/>
-        </w:rPr>
-        <w:t>System</w:t>
-      </w:r>
-      <w:r>
-        <w:rPr>
-          <w:highlight w:val="yellow"/>
-          <w:lang w:val="en-GB"/>
-        </w:rPr>
-        <w:t xml:space="preserve"> able to create, update and delete any holidays or visited places </w:t>
+          <w:lang w:val="en-GB"/>
+        </w:rPr>
+      </w:pPr>
+      <w:r>
+        <w:rPr>
+          <w:lang w:val="en-GB"/>
+        </w:rPr>
+        <w:t xml:space="preserve">Memori is </w:t>
+      </w:r>
+      <w:r>
+        <w:rPr>
+          <w:lang w:val="en-GB"/>
+        </w:rPr>
+        <w:t xml:space="preserve">able to create, update and delete any holidays or visited places </w:t>
       </w:r>
     </w:p>
     <w:p>
@@ -1949,20 +1931,17 @@
           <w:numId w:val="10"/>
         </w:numPr>
         <w:rPr>
-          <w:highlight w:val="yellow"/>
-          <w:lang w:val="en-GB"/>
-        </w:rPr>
-      </w:pPr>
-      <w:r>
-        <w:rPr>
-          <w:highlight w:val="yellow"/>
+          <w:lang w:val="en-GB"/>
+        </w:rPr>
+      </w:pPr>
+      <w:r>
+        <w:rPr>
           <w:lang w:val="en-GB"/>
         </w:rPr>
         <w:t>W</w:t>
       </w:r>
       <w:r>
         <w:rPr>
-          <w:highlight w:val="yellow"/>
           <w:lang w:val="en-GB"/>
         </w:rPr>
         <w:t>hilst ensuring they contain sufficient information</w:t>
@@ -1976,34 +1955,41 @@
           <w:numId w:val="10"/>
         </w:numPr>
         <w:rPr>
-          <w:highlight w:val="yellow"/>
-          <w:lang w:val="en-GB"/>
-        </w:rPr>
-      </w:pPr>
-      <w:r>
-        <w:rPr>
-          <w:highlight w:val="yellow"/>
+          <w:lang w:val="en-GB"/>
+        </w:rPr>
+      </w:pPr>
+      <w:r>
+        <w:rPr>
           <w:lang w:val="en-GB"/>
         </w:rPr>
         <w:t>U</w:t>
       </w:r>
       <w:r>
         <w:rPr>
-          <w:highlight w:val="yellow"/>
-          <w:lang w:val="en-GB"/>
-        </w:rPr>
-        <w:t>ser can also associate pictures to a holiday</w:t>
-      </w:r>
-      <w:r>
-        <w:rPr>
-          <w:highlight w:val="yellow"/>
+          <w:lang w:val="en-GB"/>
+        </w:rPr>
+        <w:t>ser</w:t>
+      </w:r>
+      <w:r>
+        <w:rPr>
+          <w:lang w:val="en-GB"/>
+        </w:rPr>
+        <w:t>s</w:t>
+      </w:r>
+      <w:r>
+        <w:rPr>
+          <w:lang w:val="en-GB"/>
+        </w:rPr>
+        <w:t xml:space="preserve"> can also associate pictures to a holiday</w:t>
+      </w:r>
+      <w:r>
+        <w:rPr>
           <w:lang w:val="en-GB"/>
         </w:rPr>
         <w:t>/visited</w:t>
       </w:r>
       <w:r>
         <w:rPr>
-          <w:highlight w:val="yellow"/>
           <w:lang w:val="en-GB"/>
         </w:rPr>
         <w:t xml:space="preserve"> place and add a tag.</w:t>
@@ -2017,41 +2003,35 @@
           <w:numId w:val="10"/>
         </w:numPr>
         <w:rPr>
-          <w:highlight w:val="yellow"/>
-          <w:lang w:val="en-GB"/>
-        </w:rPr>
-      </w:pPr>
-      <w:r>
-        <w:rPr>
-          <w:highlight w:val="yellow"/>
+          <w:lang w:val="en-GB"/>
+        </w:rPr>
+      </w:pPr>
+      <w:r>
+        <w:rPr>
           <w:lang w:val="en-GB"/>
         </w:rPr>
         <w:t>However i</w:t>
       </w:r>
       <w:r>
         <w:rPr>
-          <w:highlight w:val="yellow"/>
           <w:lang w:val="en-GB"/>
         </w:rPr>
         <w:t xml:space="preserve">mages store location and date by using the current </w:t>
       </w:r>
       <w:r>
         <w:rPr>
-          <w:highlight w:val="yellow"/>
           <w:lang w:val="en-GB"/>
         </w:rPr>
         <w:t>location of the device</w:t>
       </w:r>
       <w:r>
         <w:rPr>
-          <w:highlight w:val="yellow"/>
           <w:lang w:val="en-GB"/>
         </w:rPr>
         <w:t xml:space="preserve"> and the current date </w:t>
       </w:r>
       <w:r>
         <w:rPr>
-          <w:highlight w:val="yellow"/>
           <w:lang w:val="en-GB"/>
         </w:rPr>
         <w:t>at the time of the image being taken</w:t>
@@ -2065,20 +2045,17 @@
           <w:numId w:val="10"/>
         </w:numPr>
         <w:rPr>
-          <w:highlight w:val="yellow"/>
-          <w:lang w:val="en-GB"/>
-        </w:rPr>
-      </w:pPr>
-      <w:r>
-        <w:rPr>
-          <w:highlight w:val="yellow"/>
+          <w:lang w:val="en-GB"/>
+        </w:rPr>
+      </w:pPr>
+      <w:r>
+        <w:rPr>
           <w:lang w:val="en-GB"/>
         </w:rPr>
         <w:t>All photos within Memori can be</w:t>
       </w:r>
       <w:r>
         <w:rPr>
-          <w:highlight w:val="yellow"/>
           <w:lang w:val="en-GB"/>
         </w:rPr>
         <w:t xml:space="preserve"> accessed via the gallery page</w:t>
@@ -2092,20 +2069,17 @@
           <w:numId w:val="10"/>
         </w:numPr>
         <w:rPr>
-          <w:highlight w:val="yellow"/>
-          <w:lang w:val="en-GB"/>
-        </w:rPr>
-      </w:pPr>
-      <w:r>
-        <w:rPr>
-          <w:highlight w:val="yellow"/>
+          <w:lang w:val="en-GB"/>
+        </w:rPr>
+      </w:pPr>
+      <w:r>
+        <w:rPr>
           <w:lang w:val="en-GB"/>
         </w:rPr>
         <w:t xml:space="preserve">Which can be sorted and searched </w:t>
       </w:r>
       <w:r>
         <w:rPr>
-          <w:highlight w:val="yellow"/>
           <w:lang w:val="en-GB"/>
         </w:rPr>
         <w:t>in order to narrow down the results</w:t>
@@ -2119,34 +2093,29 @@
           <w:numId w:val="10"/>
         </w:numPr>
         <w:rPr>
-          <w:highlight w:val="yellow"/>
-          <w:lang w:val="en-GB"/>
-        </w:rPr>
-      </w:pPr>
-      <w:r>
-        <w:rPr>
-          <w:highlight w:val="yellow"/>
+          <w:lang w:val="en-GB"/>
+        </w:rPr>
+      </w:pPr>
+      <w:r>
+        <w:rPr>
           <w:lang w:val="en-GB"/>
         </w:rPr>
         <w:t>User is</w:t>
       </w:r>
       <w:r>
         <w:rPr>
-          <w:highlight w:val="yellow"/>
           <w:lang w:val="en-GB"/>
         </w:rPr>
         <w:t xml:space="preserve"> able to view locations of visited places and images within the map page and </w:t>
       </w:r>
       <w:r>
         <w:rPr>
-          <w:highlight w:val="yellow"/>
           <w:lang w:val="en-GB"/>
         </w:rPr>
         <w:t>filter</w:t>
       </w:r>
       <w:r>
         <w:rPr>
-          <w:highlight w:val="yellow"/>
           <w:lang w:val="en-GB"/>
         </w:rPr>
         <w:t xml:space="preserve"> accordingly</w:t>
@@ -2160,13 +2129,11 @@
           <w:numId w:val="10"/>
         </w:numPr>
         <w:rPr>
-          <w:highlight w:val="yellow"/>
-          <w:lang w:val="en-GB"/>
-        </w:rPr>
-      </w:pPr>
-      <w:r>
-        <w:rPr>
-          <w:highlight w:val="yellow"/>
+          <w:lang w:val="en-GB"/>
+        </w:rPr>
+      </w:pPr>
+      <w:r>
+        <w:rPr>
           <w:lang w:val="en-GB"/>
         </w:rPr>
         <w:t xml:space="preserve">Clicking on the respective marker presents more information </w:t>
@@ -2180,13 +2147,11 @@
           <w:numId w:val="10"/>
         </w:numPr>
         <w:rPr>
-          <w:highlight w:val="yellow"/>
-          <w:lang w:val="en-GB"/>
-        </w:rPr>
-      </w:pPr>
-      <w:r>
-        <w:rPr>
-          <w:highlight w:val="yellow"/>
+          <w:lang w:val="en-GB"/>
+        </w:rPr>
+      </w:pPr>
+      <w:r>
+        <w:rPr>
           <w:lang w:val="en-GB"/>
         </w:rPr>
         <w:t>User can also identify nearby places of interest to visit, also via the map page</w:t>
@@ -2200,16 +2165,26 @@
           <w:numId w:val="10"/>
         </w:numPr>
         <w:rPr>
-          <w:highlight w:val="yellow"/>
-          <w:lang w:val="en-GB"/>
-        </w:rPr>
-      </w:pPr>
-      <w:r>
-        <w:rPr>
-          <w:highlight w:val="yellow"/>
-          <w:lang w:val="en-GB"/>
-        </w:rPr>
-        <w:t>Gesture is something that has been implemented using the long tap, but could most definitely be improved</w:t>
+          <w:lang w:val="en-GB"/>
+        </w:rPr>
+      </w:pPr>
+      <w:r>
+        <w:rPr>
+          <w:lang w:val="en-GB"/>
+        </w:rPr>
+        <w:t>Gesture</w:t>
+      </w:r>
+      <w:r>
+        <w:rPr>
+          <w:lang w:val="en-GB"/>
+        </w:rPr>
+        <w:t xml:space="preserve"> has been implemented using the long tap, but could most definitely be improved</w:t>
+      </w:r>
+      <w:r>
+        <w:rPr>
+          <w:lang w:val="en-GB"/>
+        </w:rPr>
+        <w:t xml:space="preserve"> to use a more complex gesture</w:t>
       </w:r>
     </w:p>
     <w:p>
@@ -2220,16 +2195,70 @@
           <w:numId w:val="10"/>
         </w:numPr>
         <w:rPr>
-          <w:highlight w:val="yellow"/>
-          <w:lang w:val="en-GB"/>
-        </w:rPr>
-      </w:pPr>
-      <w:r>
-        <w:rPr>
-          <w:highlight w:val="yellow"/>
+          <w:lang w:val="en-GB"/>
+        </w:rPr>
+      </w:pPr>
+      <w:r>
+        <w:rPr>
           <w:lang w:val="en-GB"/>
         </w:rPr>
         <w:t>All data stored within the application within a database, which does not reset on app closure</w:t>
+      </w:r>
+      <w:r>
+        <w:rPr>
+          <w:lang w:val="en-GB"/>
+        </w:rPr>
+        <w:t xml:space="preserve"> as previously demonstrated</w:t>
+      </w:r>
+    </w:p>
+    <w:p>
+      <w:pPr>
+        <w:pStyle w:val="Heading1"/>
+        <w:rPr>
+          <w:lang w:val="en-GB"/>
+        </w:rPr>
+      </w:pPr>
+      <w:r>
+        <w:rPr>
+          <w:lang w:val="en-GB"/>
+        </w:rPr>
+        <w:t>Complete</w:t>
+      </w:r>
+    </w:p>
+    <w:p>
+      <w:pPr>
+        <w:jc w:val="center"/>
+        <w:rPr>
+          <w:lang w:val="en-GB"/>
+        </w:rPr>
+      </w:pPr>
+      <w:r>
+        <w:rPr>
+          <w:lang w:val="en-GB"/>
+        </w:rPr>
+        <w:t>THANK YOU FOR LISTENING AND I WILL NOW ANSWER ANY QUESTIONS THAT YOU MAY HAVE</w:t>
+      </w:r>
+    </w:p>
+    <w:p>
+      <w:pPr>
+        <w:jc w:val="center"/>
+        <w:rPr>
+          <w:lang w:val="en-GB"/>
+        </w:rPr>
+      </w:pPr>
+    </w:p>
+    <w:p>
+      <w:pPr>
+        <w:jc w:val="center"/>
+        <w:rPr>
+          <w:lang w:val="en-GB"/>
+        </w:rPr>
+      </w:pPr>
+      <w:r>
+        <w:rPr>
+          <w:lang w:val="en-GB"/>
+        </w:rPr>
+        <w:t>Few weeks</w:t>
       </w:r>
     </w:p>
     <w:sectPr>

</xml_diff>